<commit_message>
- Modified MPD & diagramme_deploiement - Modified Specifications_techniques
</commit_message>
<xml_diff>
--- a/specifications_techniques.docx
+++ b/specifications_techniques.docx
@@ -2955,27 +2955,9 @@
     <w:p>
       <w:pPr>
         <w:pStyle w:val="Paragraphedeliste"/>
-        <w:numPr>
-          <w:ilvl w:val="0"/>
-          <w:numId w:val="3"/>
-        </w:numPr>
-        <w:jc w:val="both"/>
-      </w:pPr>
-      <w:r>
-        <w:t>Payer en ligne s’il le souhaite</w:t>
-      </w:r>
-      <w:r>
-        <w:t>.</w:t>
-      </w:r>
-      <w:r>
-        <w:t xml:space="preserve"> </w:t>
-      </w:r>
-      <w:r>
-        <w:t>Le cas échéant,</w:t>
-      </w:r>
-      <w:r>
-        <w:t xml:space="preserve"> la commande sera réglée lors de la livraison à domicile ou dans un point de vente</w:t>
-      </w:r>
+        <w:ind w:left="2840"/>
+        <w:jc w:val="both"/>
+      </w:pPr>
     </w:p>
     <w:p>
       <w:pPr>
@@ -2987,6 +2969,34 @@
         <w:jc w:val="both"/>
       </w:pPr>
       <w:r>
+        <w:t>Payer en ligne s’il le souhaite</w:t>
+      </w:r>
+      <w:r>
+        <w:t>.</w:t>
+      </w:r>
+      <w:r>
+        <w:t xml:space="preserve"> </w:t>
+      </w:r>
+      <w:r>
+        <w:t>Le cas échéant,</w:t>
+      </w:r>
+      <w:r>
+        <w:t xml:space="preserve"> la commande sera réglée lors de la livraison à domicile ou dans un point de vente</w:t>
+      </w:r>
+      <w:r>
+        <w:br/>
+      </w:r>
+    </w:p>
+    <w:p>
+      <w:pPr>
+        <w:pStyle w:val="Paragraphedeliste"/>
+        <w:numPr>
+          <w:ilvl w:val="0"/>
+          <w:numId w:val="3"/>
+        </w:numPr>
+        <w:jc w:val="both"/>
+      </w:pPr>
+      <w:r>
         <w:t>Modifier ou annuler la commande tant que celle-ci n’a pas été préparée</w:t>
       </w:r>
     </w:p>
@@ -3076,14 +3086,13 @@
     <w:p>
       <w:pPr>
         <w:jc w:val="both"/>
-      </w:pPr>
-    </w:p>
-    <w:p>
-      <w:pPr>
-        <w:jc w:val="both"/>
         <w:sectPr>
-          <w:headerReference w:type="default" r:id="rId12"/>
-          <w:footerReference w:type="default" r:id="rId13"/>
+          <w:headerReference w:type="even" r:id="rId12"/>
+          <w:headerReference w:type="default" r:id="rId13"/>
+          <w:footerReference w:type="even" r:id="rId14"/>
+          <w:footerReference w:type="default" r:id="rId15"/>
+          <w:headerReference w:type="first" r:id="rId16"/>
+          <w:footerReference w:type="first" r:id="rId17"/>
           <w:pgSz w:w="11906" w:h="16838"/>
           <w:pgMar w:top="1417" w:right="1417" w:bottom="1417" w:left="1417" w:header="708" w:footer="708" w:gutter="0"/>
           <w:pgNumType w:start="0"/>
@@ -3109,7 +3118,7 @@
         <w:lastRenderedPageBreak/>
         <w:pict>
           <v:shape id="_x0000_i1026" type="#_x0000_t75" style="width:703.5pt;height:472.5pt;mso-position-horizontal:absolute">
-            <v:imagedata r:id="rId14" o:title="diagramme_classe" croptop="-300f" cropbottom="-300f" cropleft="-212f" cropright="-212f"/>
+            <v:imagedata r:id="rId18" o:title="diagramme_classe" croptop="-300f" cropbottom="-300f" cropleft="-212f" cropright="-212f"/>
           </v:shape>
         </w:pict>
       </w:r>
@@ -3258,6 +3267,7 @@
           <w:ilvl w:val="0"/>
           <w:numId w:val="8"/>
         </w:numPr>
+        <w:ind w:left="1701"/>
         <w:jc w:val="both"/>
       </w:pPr>
       <w:r>
@@ -3350,6 +3360,7 @@
           <w:ilvl w:val="0"/>
           <w:numId w:val="8"/>
         </w:numPr>
+        <w:ind w:left="1701"/>
         <w:jc w:val="both"/>
       </w:pPr>
       <w:r>
@@ -3400,6 +3411,7 @@
           <w:ilvl w:val="0"/>
           <w:numId w:val="9"/>
         </w:numPr>
+        <w:ind w:left="1701"/>
         <w:jc w:val="both"/>
       </w:pPr>
       <w:r>
@@ -3466,6 +3478,7 @@
           <w:ilvl w:val="0"/>
           <w:numId w:val="9"/>
         </w:numPr>
+        <w:ind w:left="1701"/>
         <w:jc w:val="both"/>
       </w:pPr>
       <w:proofErr w:type="spellStart"/>
@@ -3539,7 +3552,7 @@
     <w:p>
       <w:pPr>
         <w:pStyle w:val="Paragraphedeliste"/>
-        <w:ind w:left="2840"/>
+        <w:ind w:left="1701"/>
         <w:jc w:val="both"/>
       </w:pPr>
     </w:p>
@@ -3550,6 +3563,7 @@
           <w:ilvl w:val="0"/>
           <w:numId w:val="9"/>
         </w:numPr>
+        <w:ind w:left="1701"/>
         <w:jc w:val="both"/>
       </w:pPr>
       <w:proofErr w:type="spellStart"/>
@@ -3590,23 +3604,23 @@
       </w:r>
       <w:proofErr w:type="spellEnd"/>
       <w:r>
-        <w:t xml:space="preserve"> ». Cet attribut varie selon que la commande soit déjà payée (en ligne) ou pas, notamment dans le cadre d’une livraison ou </w:t>
+        <w:t> ». Cet attribut varie selon que la commande soit déjà payée (en ligne) ou pas, notamment dans le cadre d’une livraison ou d</w:t>
+      </w:r>
+      <w:r>
+        <w:t>e la</w:t>
+      </w:r>
+      <w:r>
+        <w:t xml:space="preserve"> récupération d</w:t>
+      </w:r>
+      <w:r>
+        <w:t>’une</w:t>
+      </w:r>
+      <w:r>
+        <w:t xml:space="preserve"> commande dans un point de vente. Un autre </w:t>
       </w:r>
       <w:r>
         <w:lastRenderedPageBreak/>
-        <w:t>d</w:t>
-      </w:r>
-      <w:r>
-        <w:t>e la</w:t>
-      </w:r>
-      <w:r>
-        <w:t xml:space="preserve"> récupération d</w:t>
-      </w:r>
-      <w:r>
-        <w:t>’une</w:t>
-      </w:r>
-      <w:r>
-        <w:t xml:space="preserve"> commande dans un point de vente. Un autre attribut nommé « </w:t>
+        <w:t>attribut nommé « </w:t>
       </w:r>
       <w:r>
         <w:rPr>
@@ -3659,6 +3673,7 @@
           <w:ilvl w:val="0"/>
           <w:numId w:val="9"/>
         </w:numPr>
+        <w:ind w:left="1701"/>
         <w:jc w:val="both"/>
       </w:pPr>
       <w:r>
@@ -3743,7 +3758,7 @@
     <w:p>
       <w:pPr>
         <w:pStyle w:val="Paragraphedeliste"/>
-        <w:ind w:left="2840"/>
+        <w:ind w:left="1701"/>
         <w:jc w:val="both"/>
       </w:pPr>
       <w:r>
@@ -3802,6 +3817,7 @@
           <w:ilvl w:val="0"/>
           <w:numId w:val="10"/>
         </w:numPr>
+        <w:ind w:left="1701"/>
         <w:jc w:val="both"/>
       </w:pPr>
       <w:r>
@@ -3830,7 +3846,7 @@
     <w:p>
       <w:pPr>
         <w:pStyle w:val="Paragraphedeliste"/>
-        <w:ind w:left="2840"/>
+        <w:ind w:left="1701"/>
         <w:jc w:val="both"/>
       </w:pPr>
     </w:p>
@@ -3841,6 +3857,7 @@
           <w:ilvl w:val="0"/>
           <w:numId w:val="10"/>
         </w:numPr>
+        <w:ind w:left="1701"/>
         <w:jc w:val="both"/>
       </w:pPr>
       <w:proofErr w:type="spellStart"/>
@@ -3875,7 +3892,7 @@
     <w:p>
       <w:pPr>
         <w:pStyle w:val="Paragraphedeliste"/>
-        <w:ind w:left="2840"/>
+        <w:ind w:left="1701"/>
         <w:jc w:val="both"/>
       </w:pPr>
     </w:p>
@@ -3886,6 +3903,7 @@
           <w:ilvl w:val="0"/>
           <w:numId w:val="10"/>
         </w:numPr>
+        <w:ind w:left="1701"/>
         <w:jc w:val="both"/>
       </w:pPr>
       <w:proofErr w:type="spellStart"/>
@@ -3933,6 +3951,7 @@
     <w:p>
       <w:pPr>
         <w:pStyle w:val="Paragraphedeliste"/>
+        <w:ind w:left="1701"/>
         <w:jc w:val="both"/>
       </w:pPr>
     </w:p>
@@ -3943,6 +3962,7 @@
           <w:ilvl w:val="0"/>
           <w:numId w:val="10"/>
         </w:numPr>
+        <w:ind w:left="1701"/>
         <w:jc w:val="both"/>
       </w:pPr>
       <w:r>
@@ -4048,8 +4068,8 @@
       <w:r>
         <w:lastRenderedPageBreak/>
         <w:pict>
-          <v:shape id="_x0000_i1027" type="#_x0000_t75" style="width:703.5pt;height:472.5pt;mso-position-horizontal:absolute">
-            <v:imagedata r:id="rId15" o:title="MPD_3" croptop="-221f" cropbottom="-221f" cropleft="-150f" cropright="-150f"/>
+          <v:shape id="_x0000_i1027" type="#_x0000_t75" style="width:697.5pt;height:482.25pt">
+            <v:imagedata r:id="rId19" o:title="MPD"/>
           </v:shape>
         </w:pict>
       </w:r>
@@ -4163,13 +4183,29 @@
           <w:ilvl w:val="0"/>
           <w:numId w:val="8"/>
         </w:numPr>
-        <w:jc w:val="both"/>
-      </w:pPr>
+        <w:ind w:left="1701"/>
+        <w:jc w:val="both"/>
+      </w:pPr>
+      <w:proofErr w:type="spellStart"/>
       <w:r>
         <w:rPr>
           <w:b/>
           <w:u w:val="single"/>
         </w:rPr>
+        <w:t>OC</w:t>
+      </w:r>
+      <w:r>
+        <w:rPr>
+          <w:b/>
+          <w:u w:val="single"/>
+        </w:rPr>
+        <w:t>_</w:t>
+      </w:r>
+      <w:r>
+        <w:rPr>
+          <w:b/>
+          <w:u w:val="single"/>
+        </w:rPr>
         <w:t>U</w:t>
       </w:r>
       <w:r>
@@ -4179,15 +4215,36 @@
         </w:rPr>
         <w:t>ser</w:t>
       </w:r>
+      <w:proofErr w:type="spellEnd"/>
       <w:r>
         <w:t> : La table « </w:t>
       </w:r>
-      <w:r>
-        <w:rPr>
-          <w:b/>
-        </w:rPr>
-        <w:t>User</w:t>
-      </w:r>
+      <w:proofErr w:type="spellStart"/>
+      <w:r>
+        <w:rPr>
+          <w:b/>
+        </w:rPr>
+        <w:t>OC</w:t>
+      </w:r>
+      <w:r>
+        <w:rPr>
+          <w:b/>
+        </w:rPr>
+        <w:t>_</w:t>
+      </w:r>
+      <w:r>
+        <w:rPr>
+          <w:b/>
+        </w:rPr>
+        <w:t>U</w:t>
+      </w:r>
+      <w:r>
+        <w:rPr>
+          <w:b/>
+        </w:rPr>
+        <w:t>ser</w:t>
+      </w:r>
+      <w:proofErr w:type="spellEnd"/>
       <w:r>
         <w:t> » est utilisée pour stocker les informations d’identification des différents utilisateurs présents dans la base de données. Cette table contient notamment les clients, mais également les employés du groupe. Afin de différencier ces deux types d’utilisateur, il existe un champ « </w:t>
       </w:r>
@@ -4207,7 +4264,37 @@
         <w:rPr>
           <w:b/>
         </w:rPr>
-        <w:t>Status</w:t>
+        <w:t>OC</w:t>
+      </w:r>
+      <w:r>
+        <w:rPr>
+          <w:b/>
+        </w:rPr>
+        <w:t>_</w:t>
+      </w:r>
+      <w:r>
+        <w:rPr>
+          <w:b/>
+        </w:rPr>
+        <w:t>U</w:t>
+      </w:r>
+      <w:r>
+        <w:rPr>
+          <w:b/>
+        </w:rPr>
+        <w:t>ser_</w:t>
+      </w:r>
+      <w:r>
+        <w:rPr>
+          <w:b/>
+        </w:rPr>
+        <w:t>S</w:t>
+      </w:r>
+      <w:r>
+        <w:rPr>
+          <w:b/>
+        </w:rPr>
+        <w:t>tatus</w:t>
       </w:r>
       <w:proofErr w:type="spellEnd"/>
       <w:r>
@@ -4220,24 +4307,60 @@
         <w:t>types</w:t>
       </w:r>
       <w:r>
-        <w:t> » d’utilisateur énumérés dans la table « </w:t>
+        <w:t> » d’utili</w:t>
+      </w:r>
+      <w:r>
+        <w:t xml:space="preserve">sateur énumérés dans la table « </w:t>
       </w:r>
       <w:proofErr w:type="spellStart"/>
       <w:r>
         <w:rPr>
           <w:b/>
         </w:rPr>
-        <w:t>Status</w:t>
+        <w:t>OC</w:t>
+      </w:r>
+      <w:r>
+        <w:rPr>
+          <w:b/>
+        </w:rPr>
+        <w:t>_</w:t>
+      </w:r>
+      <w:r>
+        <w:rPr>
+          <w:b/>
+        </w:rPr>
+        <w:t>U</w:t>
+      </w:r>
+      <w:r>
+        <w:rPr>
+          <w:b/>
+        </w:rPr>
+        <w:t>ser_</w:t>
+      </w:r>
+      <w:r>
+        <w:rPr>
+          <w:b/>
+        </w:rPr>
+        <w:t>S</w:t>
+      </w:r>
+      <w:r>
+        <w:rPr>
+          <w:b/>
+        </w:rPr>
+        <w:t>tatus</w:t>
       </w:r>
       <w:proofErr w:type="spellEnd"/>
       <w:r>
-        <w:t> ».</w:t>
+        <w:t> </w:t>
+      </w:r>
+      <w:r>
+        <w:t>».</w:t>
       </w:r>
     </w:p>
     <w:p>
       <w:pPr>
         <w:pStyle w:val="Paragraphedeliste"/>
-        <w:ind w:left="2840"/>
+        <w:ind w:left="1701"/>
         <w:jc w:val="both"/>
       </w:pPr>
     </w:p>
@@ -4248,14 +4371,45 @@
           <w:ilvl w:val="0"/>
           <w:numId w:val="8"/>
         </w:numPr>
-        <w:jc w:val="both"/>
-      </w:pPr>
+        <w:ind w:left="1701"/>
+        <w:jc w:val="both"/>
+      </w:pPr>
+      <w:proofErr w:type="spellStart"/>
       <w:r>
         <w:rPr>
           <w:b/>
           <w:u w:val="single"/>
         </w:rPr>
-        <w:t>Customer </w:t>
+        <w:t>OC</w:t>
+      </w:r>
+      <w:r>
+        <w:rPr>
+          <w:b/>
+          <w:u w:val="single"/>
+        </w:rPr>
+        <w:t>_</w:t>
+      </w:r>
+      <w:r>
+        <w:rPr>
+          <w:b/>
+          <w:u w:val="single"/>
+        </w:rPr>
+        <w:t>C</w:t>
+      </w:r>
+      <w:r>
+        <w:rPr>
+          <w:b/>
+          <w:u w:val="single"/>
+        </w:rPr>
+        <w:t>ustomer</w:t>
+      </w:r>
+      <w:proofErr w:type="spellEnd"/>
+      <w:r>
+        <w:rPr>
+          <w:b/>
+          <w:u w:val="single"/>
+        </w:rPr>
+        <w:t> </w:t>
       </w:r>
       <w:r>
         <w:t>:</w:t>
@@ -4263,12 +4417,32 @@
       <w:r>
         <w:t xml:space="preserve"> Les champs de la table « </w:t>
       </w:r>
-      <w:r>
-        <w:rPr>
-          <w:b/>
-        </w:rPr>
-        <w:t>Customer</w:t>
-      </w:r>
+      <w:proofErr w:type="spellStart"/>
+      <w:r>
+        <w:rPr>
+          <w:b/>
+        </w:rPr>
+        <w:t>OC</w:t>
+      </w:r>
+      <w:r>
+        <w:rPr>
+          <w:b/>
+        </w:rPr>
+        <w:t>_</w:t>
+      </w:r>
+      <w:r>
+        <w:rPr>
+          <w:b/>
+        </w:rPr>
+        <w:t>C</w:t>
+      </w:r>
+      <w:r>
+        <w:rPr>
+          <w:b/>
+        </w:rPr>
+        <w:t>ustomer</w:t>
+      </w:r>
+      <w:proofErr w:type="spellEnd"/>
       <w:r>
         <w:t> » sont liés aux utilisateurs « </w:t>
       </w:r>
@@ -4281,12 +4455,32 @@
       <w:r>
         <w:t> » de la table « </w:t>
       </w:r>
-      <w:r>
-        <w:rPr>
-          <w:b/>
-        </w:rPr>
-        <w:t>User</w:t>
-      </w:r>
+      <w:proofErr w:type="spellStart"/>
+      <w:r>
+        <w:rPr>
+          <w:b/>
+        </w:rPr>
+        <w:t>OC</w:t>
+      </w:r>
+      <w:r>
+        <w:rPr>
+          <w:b/>
+        </w:rPr>
+        <w:t>_</w:t>
+      </w:r>
+      <w:r>
+        <w:rPr>
+          <w:b/>
+        </w:rPr>
+        <w:t>U</w:t>
+      </w:r>
+      <w:r>
+        <w:rPr>
+          <w:b/>
+        </w:rPr>
+        <w:t>ser</w:t>
+      </w:r>
+      <w:proofErr w:type="spellEnd"/>
       <w:r>
         <w:t> ». C’est-à-dire, ceux qui ont un « </w:t>
       </w:r>
@@ -4301,6 +4495,19 @@
       <w:r>
         <w:t> » équivalent à « </w:t>
       </w:r>
+      <w:proofErr w:type="spellStart"/>
+      <w:r>
+        <w:rPr>
+          <w:b/>
+        </w:rPr>
+        <w:t>OC</w:t>
+      </w:r>
+      <w:r>
+        <w:rPr>
+          <w:b/>
+        </w:rPr>
+        <w:t>_</w:t>
+      </w:r>
       <w:r>
         <w:rPr>
           <w:b/>
@@ -4313,33 +4520,82 @@
         </w:rPr>
         <w:t>ustomer</w:t>
       </w:r>
+      <w:proofErr w:type="spellEnd"/>
       <w:r>
         <w:t> » (voir les explications de la table « </w:t>
       </w:r>
-      <w:r>
-        <w:rPr>
-          <w:b/>
-        </w:rPr>
-        <w:t>User</w:t>
-      </w:r>
+      <w:proofErr w:type="spellStart"/>
+      <w:r>
+        <w:rPr>
+          <w:b/>
+        </w:rPr>
+        <w:t>OC</w:t>
+      </w:r>
+      <w:r>
+        <w:rPr>
+          <w:b/>
+        </w:rPr>
+        <w:t>_</w:t>
+      </w:r>
+      <w:r>
+        <w:rPr>
+          <w:b/>
+        </w:rPr>
+        <w:t>U</w:t>
+      </w:r>
+      <w:r>
+        <w:rPr>
+          <w:b/>
+        </w:rPr>
+        <w:t>ser</w:t>
+      </w:r>
+      <w:proofErr w:type="spellEnd"/>
       <w:r>
         <w:t> »). La table « </w:t>
       </w:r>
-      <w:r>
-        <w:rPr>
-          <w:b/>
-        </w:rPr>
-        <w:t>Customer</w:t>
-      </w:r>
+      <w:proofErr w:type="spellStart"/>
+      <w:r>
+        <w:rPr>
+          <w:b/>
+        </w:rPr>
+        <w:t>OC</w:t>
+      </w:r>
+      <w:r>
+        <w:rPr>
+          <w:b/>
+        </w:rPr>
+        <w:t>_</w:t>
+      </w:r>
+      <w:r>
+        <w:rPr>
+          <w:b/>
+        </w:rPr>
+        <w:t>C</w:t>
+      </w:r>
+      <w:r>
+        <w:rPr>
+          <w:b/>
+        </w:rPr>
+        <w:t>ustomer</w:t>
+      </w:r>
+      <w:proofErr w:type="spellEnd"/>
       <w:r>
         <w:t> » est également liée à la table « </w:t>
       </w:r>
-      <w:r>
-        <w:rPr>
-          <w:b/>
-        </w:rPr>
-        <w:t>Contact</w:t>
-      </w:r>
+      <w:proofErr w:type="spellStart"/>
+      <w:r>
+        <w:rPr>
+          <w:b/>
+        </w:rPr>
+        <w:t>OC_C</w:t>
+      </w:r>
+      <w:r>
+        <w:rPr>
+          <w:b/>
+        </w:rPr>
+        <w:t>ontact</w:t>
+      </w:r>
+      <w:proofErr w:type="spellEnd"/>
       <w:r>
         <w:t> » qui contient les coordonnées des clients.</w:t>
       </w:r>
@@ -4347,7 +4603,7 @@
     <w:p>
       <w:pPr>
         <w:pStyle w:val="Paragraphedeliste"/>
-        <w:ind w:left="2840"/>
+        <w:ind w:left="1701"/>
         <w:jc w:val="both"/>
       </w:pPr>
     </w:p>
@@ -4358,6 +4614,7 @@
           <w:ilvl w:val="0"/>
           <w:numId w:val="8"/>
         </w:numPr>
+        <w:ind w:left="1701"/>
         <w:jc w:val="both"/>
       </w:pPr>
       <w:proofErr w:type="spellStart"/>
@@ -4366,7 +4623,28 @@
           <w:b/>
           <w:u w:val="single"/>
         </w:rPr>
-        <w:t>Employee</w:t>
+        <w:t>OC</w:t>
+      </w:r>
+      <w:r>
+        <w:rPr>
+          <w:b/>
+          <w:u w:val="single"/>
+        </w:rPr>
+        <w:t>_</w:t>
+      </w:r>
+      <w:r>
+        <w:rPr>
+          <w:b/>
+          <w:u w:val="single"/>
+        </w:rPr>
+        <w:t>E</w:t>
+      </w:r>
+      <w:r>
+        <w:rPr>
+          <w:b/>
+          <w:u w:val="single"/>
+        </w:rPr>
+        <w:t>mployee</w:t>
       </w:r>
       <w:proofErr w:type="spellEnd"/>
       <w:r>
@@ -4382,12 +4660,32 @@
       <w:r>
         <w:t xml:space="preserve"> De la même façon que la table « </w:t>
       </w:r>
-      <w:r>
-        <w:rPr>
-          <w:b/>
-        </w:rPr>
-        <w:t>Customer</w:t>
-      </w:r>
+      <w:proofErr w:type="spellStart"/>
+      <w:r>
+        <w:rPr>
+          <w:b/>
+        </w:rPr>
+        <w:t>OC</w:t>
+      </w:r>
+      <w:r>
+        <w:rPr>
+          <w:b/>
+        </w:rPr>
+        <w:t>_</w:t>
+      </w:r>
+      <w:r>
+        <w:rPr>
+          <w:b/>
+        </w:rPr>
+        <w:t>C</w:t>
+      </w:r>
+      <w:r>
+        <w:rPr>
+          <w:b/>
+        </w:rPr>
+        <w:t>ustomer</w:t>
+      </w:r>
+      <w:proofErr w:type="spellEnd"/>
       <w:r>
         <w:t> », la table « </w:t>
       </w:r>
@@ -4396,7 +4694,25 @@
         <w:rPr>
           <w:b/>
         </w:rPr>
-        <w:t>Employee</w:t>
+        <w:t>OC</w:t>
+      </w:r>
+      <w:r>
+        <w:rPr>
+          <w:b/>
+        </w:rPr>
+        <w:t>_</w:t>
+      </w:r>
+      <w:r>
+        <w:rPr>
+          <w:b/>
+        </w:rPr>
+        <w:t>E</w:t>
+      </w:r>
+      <w:r>
+        <w:rPr>
+          <w:b/>
+        </w:rPr>
+        <w:t>mployee</w:t>
       </w:r>
       <w:proofErr w:type="spellEnd"/>
       <w:r>
@@ -4411,12 +4727,32 @@
       <w:r>
         <w:t> » de la table « </w:t>
       </w:r>
-      <w:r>
-        <w:rPr>
-          <w:b/>
-        </w:rPr>
-        <w:t>User</w:t>
-      </w:r>
+      <w:proofErr w:type="spellStart"/>
+      <w:r>
+        <w:rPr>
+          <w:b/>
+        </w:rPr>
+        <w:t>OC</w:t>
+      </w:r>
+      <w:r>
+        <w:rPr>
+          <w:b/>
+        </w:rPr>
+        <w:t>_</w:t>
+      </w:r>
+      <w:r>
+        <w:rPr>
+          <w:b/>
+        </w:rPr>
+        <w:t>U</w:t>
+      </w:r>
+      <w:r>
+        <w:rPr>
+          <w:b/>
+        </w:rPr>
+        <w:t>ser</w:t>
+      </w:r>
+      <w:proofErr w:type="spellEnd"/>
       <w:r>
         <w:t> », et donc, ceux qui ont un « </w:t>
       </w:r>
@@ -4436,7 +4772,25 @@
         <w:rPr>
           <w:b/>
         </w:rPr>
-        <w:t>Employee</w:t>
+        <w:t>OC</w:t>
+      </w:r>
+      <w:r>
+        <w:rPr>
+          <w:b/>
+        </w:rPr>
+        <w:t>_</w:t>
+      </w:r>
+      <w:r>
+        <w:rPr>
+          <w:b/>
+        </w:rPr>
+        <w:t>E</w:t>
+      </w:r>
+      <w:r>
+        <w:rPr>
+          <w:b/>
+        </w:rPr>
+        <w:t>mployee</w:t>
       </w:r>
       <w:proofErr w:type="spellEnd"/>
       <w:r>
@@ -4458,7 +4812,25 @@
         <w:rPr>
           <w:b/>
         </w:rPr>
-        <w:t>Role</w:t>
+        <w:t>OC</w:t>
+      </w:r>
+      <w:r>
+        <w:rPr>
+          <w:b/>
+        </w:rPr>
+        <w:t>_</w:t>
+      </w:r>
+      <w:r>
+        <w:rPr>
+          <w:b/>
+        </w:rPr>
+        <w:t>R</w:t>
+      </w:r>
+      <w:r>
+        <w:rPr>
+          <w:b/>
+        </w:rPr>
+        <w:t>ole</w:t>
       </w:r>
       <w:proofErr w:type="spellEnd"/>
       <w:r>
@@ -4469,7 +4841,15 @@
         <w:rPr>
           <w:b/>
         </w:rPr>
-        <w:t>restaurant_id</w:t>
+        <w:t>re</w:t>
+      </w:r>
+      <w:bookmarkStart w:id="7" w:name="_GoBack"/>
+      <w:bookmarkEnd w:id="7"/>
+      <w:r>
+        <w:rPr>
+          <w:b/>
+        </w:rPr>
+        <w:t>staurant_id</w:t>
       </w:r>
       <w:proofErr w:type="spellEnd"/>
       <w:r>
@@ -4488,14 +4868,14 @@
           <w:u w:val="single"/>
         </w:rPr>
       </w:pPr>
-      <w:bookmarkStart w:id="7" w:name="_Toc50817902"/>
+      <w:bookmarkStart w:id="8" w:name="_Toc50817902"/>
       <w:r>
         <w:rPr>
           <w:u w:val="single"/>
         </w:rPr>
         <w:t>Gestion des commandes :</w:t>
       </w:r>
-      <w:bookmarkEnd w:id="7"/>
+      <w:bookmarkEnd w:id="8"/>
     </w:p>
     <w:p>
       <w:pPr>
@@ -4511,6 +4891,7 @@
           <w:ilvl w:val="0"/>
           <w:numId w:val="8"/>
         </w:numPr>
+        <w:ind w:left="1701"/>
         <w:jc w:val="both"/>
       </w:pPr>
       <w:proofErr w:type="spellStart"/>
@@ -4519,7 +4900,14 @@
           <w:b/>
           <w:u w:val="single"/>
         </w:rPr>
-        <w:t>Order</w:t>
+        <w:t>OC_O</w:t>
+      </w:r>
+      <w:r>
+        <w:rPr>
+          <w:b/>
+          <w:u w:val="single"/>
+        </w:rPr>
+        <w:t>rder</w:t>
       </w:r>
       <w:proofErr w:type="spellEnd"/>
       <w:r>
@@ -4533,7 +4921,13 @@
         <w:rPr>
           <w:b/>
         </w:rPr>
-        <w:t>Order</w:t>
+        <w:t>OC_O</w:t>
+      </w:r>
+      <w:r>
+        <w:rPr>
+          <w:b/>
+        </w:rPr>
+        <w:t>rder</w:t>
       </w:r>
       <w:proofErr w:type="spellEnd"/>
       <w:r>
@@ -4564,12 +4958,20 @@
       <w:r>
         <w:t> » représente l’état actuel de la commande. Il est lié à la table « </w:t>
       </w:r>
-      <w:r>
-        <w:rPr>
-          <w:b/>
-        </w:rPr>
-        <w:t>State</w:t>
-      </w:r>
+      <w:proofErr w:type="spellStart"/>
+      <w:r>
+        <w:rPr>
+          <w:b/>
+        </w:rPr>
+        <w:t>OC_Order_S</w:t>
+      </w:r>
+      <w:r>
+        <w:rPr>
+          <w:b/>
+        </w:rPr>
+        <w:t>tate</w:t>
+      </w:r>
+      <w:proofErr w:type="spellEnd"/>
       <w:r>
         <w:t> » qui énumère les différents états d’une commande (en cours de préparation, livrée etc..).</w:t>
       </w:r>
@@ -4577,7 +4979,7 @@
     <w:p>
       <w:pPr>
         <w:pStyle w:val="Paragraphedeliste"/>
-        <w:ind w:left="2840"/>
+        <w:ind w:left="1701"/>
         <w:jc w:val="both"/>
       </w:pPr>
     </w:p>
@@ -4588,27 +4990,55 @@
           <w:ilvl w:val="0"/>
           <w:numId w:val="8"/>
         </w:numPr>
-        <w:jc w:val="both"/>
-      </w:pPr>
+        <w:ind w:left="1701"/>
+        <w:jc w:val="both"/>
+      </w:pPr>
+      <w:proofErr w:type="spellStart"/>
       <w:r>
         <w:rPr>
           <w:b/>
           <w:u w:val="single"/>
         </w:rPr>
+        <w:t>OC_I</w:t>
+      </w:r>
+      <w:r>
+        <w:rPr>
+          <w:b/>
+          <w:u w:val="single"/>
+        </w:rPr>
+        <w:t>tem</w:t>
+      </w:r>
+      <w:proofErr w:type="spellEnd"/>
+      <w:r>
+        <w:rPr>
+          <w:b/>
+          <w:u w:val="single"/>
+        </w:rPr>
+        <w:t> </w:t>
+      </w:r>
+      <w:r>
+        <w:t>: La table « </w:t>
+      </w:r>
+      <w:proofErr w:type="spellStart"/>
+      <w:r>
+        <w:rPr>
+          <w:b/>
+        </w:rPr>
+        <w:t>OC_I</w:t>
+      </w:r>
+      <w:r>
+        <w:rPr>
+          <w:b/>
+        </w:rPr>
+        <w:t>tem</w:t>
+      </w:r>
+      <w:proofErr w:type="spellEnd"/>
+      <w:r>
+        <w:t xml:space="preserve"> » contient les différents éléments qui constituent une commande. Pour imager, il s’agit des différentes lignes de la commande. Elle </w:t>
+      </w:r>
+      <w:r>
         <w:lastRenderedPageBreak/>
-        <w:t>Item </w:t>
-      </w:r>
-      <w:r>
-        <w:t>: La table « </w:t>
-      </w:r>
-      <w:r>
-        <w:rPr>
-          <w:b/>
-        </w:rPr>
-        <w:t>Item</w:t>
-      </w:r>
-      <w:r>
-        <w:t> » contient les différents éléments qui constituent une commande. Pour imager, il s’agit des différentes lignes de la commande. Elle contient notamment, le « </w:t>
+        <w:t>contient notamment, le « </w:t>
       </w:r>
       <w:proofErr w:type="spellStart"/>
       <w:r>
@@ -4621,12 +5051,20 @@
       <w:r>
         <w:t> » lié à la table « </w:t>
       </w:r>
-      <w:r>
-        <w:rPr>
-          <w:b/>
-        </w:rPr>
-        <w:t>Pizza</w:t>
-      </w:r>
+      <w:proofErr w:type="spellStart"/>
+      <w:r>
+        <w:rPr>
+          <w:b/>
+        </w:rPr>
+        <w:t>OC_P</w:t>
+      </w:r>
+      <w:r>
+        <w:rPr>
+          <w:b/>
+        </w:rPr>
+        <w:t>izza</w:t>
+      </w:r>
+      <w:proofErr w:type="spellEnd"/>
       <w:r>
         <w:t> » et qui représente donc un produit d’une commande. On retrouve ensuite les informations d’un produit comme </w:t>
       </w:r>
@@ -4645,14 +5083,20 @@
       </w:r>
       <w:proofErr w:type="spellEnd"/>
       <w:r>
-        <w:t> » lié à la table « </w:t>
+        <w:t xml:space="preserve"> » lié à la table « </w:t>
       </w:r>
       <w:proofErr w:type="spellStart"/>
       <w:r>
         <w:rPr>
           <w:b/>
         </w:rPr>
-        <w:t>Order</w:t>
+        <w:t>OC_O</w:t>
+      </w:r>
+      <w:r>
+        <w:rPr>
+          <w:b/>
+        </w:rPr>
+        <w:t>rder</w:t>
       </w:r>
       <w:proofErr w:type="spellEnd"/>
       <w:r>
@@ -4671,22 +5115,32 @@
           <w:ilvl w:val="0"/>
           <w:numId w:val="8"/>
         </w:numPr>
+        <w:ind w:left="1701"/>
         <w:jc w:val="both"/>
         <w:rPr>
           <w:u w:val="single"/>
         </w:rPr>
       </w:pPr>
+      <w:proofErr w:type="spellStart"/>
       <w:r>
         <w:rPr>
           <w:b/>
           <w:u w:val="single"/>
         </w:rPr>
-        <w:t>Bill</w:t>
-      </w:r>
-      <w:r>
-        <w:rPr>
+        <w:t>OC_B</w:t>
+      </w:r>
+      <w:r>
+        <w:rPr>
+          <w:b/>
           <w:u w:val="single"/>
         </w:rPr>
+        <w:t>ill</w:t>
+      </w:r>
+      <w:proofErr w:type="spellEnd"/>
+      <w:r>
+        <w:rPr>
+          <w:u w:val="single"/>
+        </w:rPr>
         <w:t> </w:t>
       </w:r>
       <w:r>
@@ -4725,13 +5179,31 @@
         <w:rPr>
           <w:b/>
         </w:rPr>
-        <w:t>payment</w:t>
-      </w:r>
-      <w:r>
-        <w:rPr>
-          <w:b/>
-        </w:rPr>
-        <w:t>_type</w:t>
+        <w:t>OC_P</w:t>
+      </w:r>
+      <w:r>
+        <w:rPr>
+          <w:b/>
+        </w:rPr>
+        <w:t>ayment</w:t>
+      </w:r>
+      <w:r>
+        <w:rPr>
+          <w:b/>
+        </w:rPr>
+        <w:t>_</w:t>
+      </w:r>
+      <w:r>
+        <w:rPr>
+          <w:b/>
+        </w:rPr>
+        <w:t>T</w:t>
+      </w:r>
+      <w:r>
+        <w:rPr>
+          <w:b/>
+        </w:rPr>
+        <w:t>ype</w:t>
       </w:r>
       <w:proofErr w:type="spellEnd"/>
       <w:r>
@@ -4773,14 +5245,14 @@
           <w:u w:val="single"/>
         </w:rPr>
       </w:pPr>
-      <w:bookmarkStart w:id="8" w:name="_Toc50817903"/>
+      <w:bookmarkStart w:id="9" w:name="_Toc50817903"/>
       <w:r>
         <w:rPr>
           <w:u w:val="single"/>
         </w:rPr>
         <w:t>Gestion des produits :</w:t>
       </w:r>
-      <w:bookmarkEnd w:id="8"/>
+      <w:bookmarkEnd w:id="9"/>
     </w:p>
     <w:p>
       <w:pPr>
@@ -4796,15 +5268,25 @@
           <w:ilvl w:val="0"/>
           <w:numId w:val="8"/>
         </w:numPr>
-        <w:jc w:val="both"/>
-      </w:pPr>
+        <w:ind w:left="1701"/>
+        <w:jc w:val="both"/>
+      </w:pPr>
+      <w:proofErr w:type="spellStart"/>
       <w:r>
         <w:rPr>
           <w:b/>
           <w:u w:val="single"/>
         </w:rPr>
-        <w:t>Pizza</w:t>
-      </w:r>
+        <w:t>OC_P</w:t>
+      </w:r>
+      <w:r>
+        <w:rPr>
+          <w:b/>
+          <w:u w:val="single"/>
+        </w:rPr>
+        <w:t>izza</w:t>
+      </w:r>
+      <w:proofErr w:type="spellEnd"/>
       <w:r>
         <w:t> : Cette table contient les différents produits proposés par le groupe. Outre le nom et la description du produit, on retrouve également son prix hors-taxe à l’unité.</w:t>
       </w:r>
@@ -4823,6 +5305,7 @@
           <w:ilvl w:val="0"/>
           <w:numId w:val="8"/>
         </w:numPr>
+        <w:ind w:left="1701"/>
         <w:jc w:val="both"/>
       </w:pPr>
       <w:proofErr w:type="spellStart"/>
@@ -4831,7 +5314,14 @@
           <w:b/>
           <w:u w:val="single"/>
         </w:rPr>
-        <w:t>Ingredient</w:t>
+        <w:t>OC_I</w:t>
+      </w:r>
+      <w:r>
+        <w:rPr>
+          <w:b/>
+          <w:u w:val="single"/>
+        </w:rPr>
+        <w:t>ngredient</w:t>
       </w:r>
       <w:proofErr w:type="spellEnd"/>
       <w:r>
@@ -4852,7 +5342,13 @@
         <w:rPr>
           <w:b/>
         </w:rPr>
-        <w:t>Ingredient</w:t>
+        <w:t>OC_I</w:t>
+      </w:r>
+      <w:r>
+        <w:rPr>
+          <w:b/>
+        </w:rPr>
+        <w:t>ngredient</w:t>
       </w:r>
       <w:proofErr w:type="spellEnd"/>
       <w:r>
@@ -4887,7 +5383,13 @@
         <w:rPr>
           <w:b/>
         </w:rPr>
-        <w:t>Pizza_Ingredient</w:t>
+        <w:t>OC_P</w:t>
+      </w:r>
+      <w:r>
+        <w:rPr>
+          <w:b/>
+        </w:rPr>
+        <w:t>izza_Ingredient</w:t>
       </w:r>
       <w:proofErr w:type="spellEnd"/>
       <w:r>
@@ -4908,14 +5410,31 @@
           <w:ilvl w:val="0"/>
           <w:numId w:val="8"/>
         </w:numPr>
-        <w:jc w:val="both"/>
-      </w:pPr>
+        <w:ind w:left="1701"/>
+        <w:jc w:val="both"/>
+      </w:pPr>
+      <w:proofErr w:type="spellStart"/>
       <w:r>
         <w:rPr>
           <w:b/>
           <w:u w:val="single"/>
         </w:rPr>
-        <w:t>Stock </w:t>
+        <w:t>OC_S</w:t>
+      </w:r>
+      <w:r>
+        <w:rPr>
+          <w:b/>
+          <w:u w:val="single"/>
+        </w:rPr>
+        <w:t>tock</w:t>
+      </w:r>
+      <w:proofErr w:type="spellEnd"/>
+      <w:r>
+        <w:rPr>
+          <w:b/>
+          <w:u w:val="single"/>
+        </w:rPr>
+        <w:t> </w:t>
       </w:r>
       <w:r>
         <w:t>:</w:t>
@@ -4928,7 +5447,13 @@
         <w:rPr>
           <w:b/>
         </w:rPr>
-        <w:t>Ingredient</w:t>
+        <w:t>OC_I</w:t>
+      </w:r>
+      <w:r>
+        <w:rPr>
+          <w:b/>
+        </w:rPr>
+        <w:t>ngredient</w:t>
       </w:r>
       <w:proofErr w:type="spellEnd"/>
       <w:r>
@@ -4974,7 +5499,7 @@
       <w:tblPr>
         <w:tblStyle w:val="Grilledutableau"/>
         <w:tblW w:w="0" w:type="auto"/>
-        <w:tblInd w:w="2840" w:type="dxa"/>
+        <w:tblInd w:w="2405" w:type="dxa"/>
         <w:tblLook w:val="04A0" w:firstRow="1" w:lastRow="0" w:firstColumn="1" w:lastColumn="0" w:noHBand="0" w:noVBand="1"/>
       </w:tblPr>
       <w:tblGrid>
@@ -5245,7 +5770,7 @@
     <w:p>
       <w:pPr>
         <w:pStyle w:val="Paragraphedeliste"/>
-        <w:ind w:left="2840"/>
+        <w:ind w:left="1701"/>
         <w:jc w:val="both"/>
       </w:pPr>
       <w:r>
@@ -5266,24 +5791,49 @@
           <w:ilvl w:val="0"/>
           <w:numId w:val="12"/>
         </w:numPr>
-        <w:jc w:val="both"/>
-      </w:pPr>
+        <w:ind w:left="1701"/>
+        <w:jc w:val="both"/>
+      </w:pPr>
+      <w:proofErr w:type="spellStart"/>
       <w:r>
         <w:rPr>
           <w:b/>
           <w:u w:val="single"/>
         </w:rPr>
-        <w:t>Restaurant </w:t>
+        <w:t>OC_R</w:t>
+      </w:r>
+      <w:r>
+        <w:rPr>
+          <w:b/>
+          <w:u w:val="single"/>
+        </w:rPr>
+        <w:t>estaurant</w:t>
+      </w:r>
+      <w:proofErr w:type="spellEnd"/>
+      <w:r>
+        <w:rPr>
+          <w:b/>
+          <w:u w:val="single"/>
+        </w:rPr>
+        <w:t> </w:t>
       </w:r>
       <w:r>
         <w:t>: Cette table permet d’identifier les différents points de vente. Elle est également liée à la table « </w:t>
       </w:r>
-      <w:r>
-        <w:rPr>
-          <w:b/>
-        </w:rPr>
-        <w:t>Contact</w:t>
-      </w:r>
+      <w:proofErr w:type="spellStart"/>
+      <w:r>
+        <w:rPr>
+          <w:b/>
+        </w:rPr>
+        <w:t>OC_C</w:t>
+      </w:r>
+      <w:r>
+        <w:rPr>
+          <w:b/>
+        </w:rPr>
+        <w:t>ontact</w:t>
+      </w:r>
+      <w:proofErr w:type="spellEnd"/>
       <w:r>
         <w:t> » par l’intermédiaire du champ « </w:t>
       </w:r>
@@ -5302,7 +5852,7 @@
     <w:p>
       <w:pPr>
         <w:pStyle w:val="Paragraphedeliste"/>
-        <w:ind w:left="2850"/>
+        <w:ind w:left="1701"/>
         <w:jc w:val="both"/>
       </w:pPr>
     </w:p>
@@ -5313,164 +5863,7 @@
           <w:ilvl w:val="0"/>
           <w:numId w:val="12"/>
         </w:numPr>
-        <w:jc w:val="both"/>
-      </w:pPr>
-      <w:proofErr w:type="spellStart"/>
-      <w:r>
-        <w:rPr>
-          <w:b/>
-          <w:u w:val="single"/>
-        </w:rPr>
-        <w:t>Reminder</w:t>
-      </w:r>
-      <w:proofErr w:type="spellEnd"/>
-      <w:r>
-        <w:rPr>
-          <w:b/>
-          <w:u w:val="single"/>
-        </w:rPr>
-        <w:t> </w:t>
-      </w:r>
-      <w:r>
-        <w:t>:</w:t>
-      </w:r>
-      <w:r>
-        <w:t xml:space="preserve"> « </w:t>
-      </w:r>
-      <w:proofErr w:type="spellStart"/>
-      <w:r>
-        <w:rPr>
-          <w:b/>
-        </w:rPr>
-        <w:t>Reminder</w:t>
-      </w:r>
-      <w:proofErr w:type="spellEnd"/>
-      <w:r>
-        <w:t> » est la table utilisée pour l’aide-mémoire, contenant les recettes des produits proposés. Elle est destinée à être utilisée (si nécessaire) par les pizzaïolos lors de la réalisation des pizzas.</w:t>
-      </w:r>
-    </w:p>
-    <w:p>
-      <w:pPr>
-        <w:jc w:val="both"/>
-      </w:pPr>
-    </w:p>
-    <w:p>
-      <w:pPr>
-        <w:jc w:val="both"/>
-      </w:pPr>
-    </w:p>
-    <w:p>
-      <w:pPr>
-        <w:jc w:val="both"/>
-      </w:pPr>
-    </w:p>
-    <w:p>
-      <w:pPr>
-        <w:jc w:val="both"/>
-      </w:pPr>
-    </w:p>
-    <w:p>
-      <w:pPr>
-        <w:jc w:val="both"/>
-      </w:pPr>
-    </w:p>
-    <w:p>
-      <w:pPr>
-        <w:jc w:val="both"/>
-      </w:pPr>
-    </w:p>
-    <w:p>
-      <w:pPr>
-        <w:jc w:val="both"/>
-      </w:pPr>
-    </w:p>
-    <w:p>
-      <w:pPr>
-        <w:jc w:val="both"/>
-      </w:pPr>
-    </w:p>
-    <w:p>
-      <w:pPr>
-        <w:jc w:val="both"/>
-      </w:pPr>
-    </w:p>
-    <w:p>
-      <w:pPr>
-        <w:jc w:val="both"/>
-      </w:pPr>
-    </w:p>
-    <w:p>
-      <w:pPr>
-        <w:jc w:val="both"/>
-      </w:pPr>
-    </w:p>
-    <w:p>
-      <w:pPr>
-        <w:jc w:val="both"/>
-      </w:pPr>
-    </w:p>
-    <w:p>
-      <w:pPr>
-        <w:jc w:val="both"/>
-      </w:pPr>
-    </w:p>
-    <w:p>
-      <w:pPr>
-        <w:jc w:val="both"/>
-      </w:pPr>
-    </w:p>
-    <w:p>
-      <w:pPr>
-        <w:jc w:val="both"/>
-      </w:pPr>
-    </w:p>
-    <w:p>
-      <w:pPr>
-        <w:jc w:val="both"/>
-      </w:pPr>
-    </w:p>
-    <w:p>
-      <w:pPr>
-        <w:jc w:val="both"/>
-      </w:pPr>
-    </w:p>
-    <w:p>
-      <w:pPr>
-        <w:jc w:val="both"/>
-      </w:pPr>
-    </w:p>
-    <w:p>
-      <w:pPr>
-        <w:jc w:val="both"/>
-      </w:pPr>
-    </w:p>
-    <w:p>
-      <w:pPr>
-        <w:jc w:val="both"/>
-      </w:pPr>
-    </w:p>
-    <w:p>
-      <w:pPr>
-        <w:jc w:val="both"/>
-      </w:pPr>
-    </w:p>
-    <w:p>
-      <w:pPr>
-        <w:jc w:val="both"/>
-      </w:pPr>
-    </w:p>
-    <w:p>
-      <w:pPr>
-        <w:jc w:val="both"/>
-      </w:pPr>
-    </w:p>
-    <w:p>
-      <w:pPr>
-        <w:jc w:val="both"/>
-      </w:pPr>
-    </w:p>
-    <w:p>
-      <w:pPr>
+        <w:ind w:left="1701"/>
         <w:jc w:val="both"/>
         <w:sectPr>
           <w:pgSz w:w="11906" w:h="16838"/>
@@ -5479,6 +5872,53 @@
           <w:docGrid w:linePitch="360"/>
         </w:sectPr>
       </w:pPr>
+      <w:proofErr w:type="spellStart"/>
+      <w:r>
+        <w:rPr>
+          <w:b/>
+          <w:u w:val="single"/>
+        </w:rPr>
+        <w:lastRenderedPageBreak/>
+        <w:t>OC_R</w:t>
+      </w:r>
+      <w:r>
+        <w:rPr>
+          <w:b/>
+          <w:u w:val="single"/>
+        </w:rPr>
+        <w:t>eminder</w:t>
+      </w:r>
+      <w:proofErr w:type="spellEnd"/>
+      <w:r>
+        <w:rPr>
+          <w:b/>
+          <w:u w:val="single"/>
+        </w:rPr>
+        <w:t> </w:t>
+      </w:r>
+      <w:r>
+        <w:t>:</w:t>
+      </w:r>
+      <w:r>
+        <w:t xml:space="preserve"> « </w:t>
+      </w:r>
+      <w:proofErr w:type="spellStart"/>
+      <w:r>
+        <w:rPr>
+          <w:b/>
+        </w:rPr>
+        <w:t>OC_R</w:t>
+      </w:r>
+      <w:r>
+        <w:rPr>
+          <w:b/>
+        </w:rPr>
+        <w:t>eminder</w:t>
+      </w:r>
+      <w:proofErr w:type="spellEnd"/>
+      <w:r>
+        <w:t> » est la table utilisée pour l’aide-mémoire, contenant les recettes des produits proposés. Elle est destinée à être utilisée (si nécessaire) par les pizzaïolos lors de la réalisation des pizzas.</w:t>
+      </w:r>
     </w:p>
     <w:p>
       <w:pPr>
@@ -5488,7 +5928,7 @@
         <w:lastRenderedPageBreak/>
         <w:pict>
           <v:shape id="_x0000_i1028" type="#_x0000_t75" style="width:695.25pt;height:480pt">
-            <v:imagedata r:id="rId16" o:title="diagramme_composant" croptop="-265f" cropbottom="-265f" cropleft="-210f" cropright="-210f"/>
+            <v:imagedata r:id="rId20" o:title="diagramme_composant" croptop="-265f" cropbottom="-265f" cropleft="-210f" cropright="-210f"/>
             <o:lock v:ext="edit" aspectratio="f"/>
           </v:shape>
         </w:pict>
@@ -5512,7 +5952,7 @@
           <w:szCs w:val="48"/>
         </w:rPr>
       </w:pPr>
-      <w:bookmarkStart w:id="9" w:name="_Toc50817904"/>
+      <w:bookmarkStart w:id="10" w:name="_Toc50817904"/>
       <w:r>
         <w:rPr>
           <w:sz w:val="48"/>
@@ -5528,7 +5968,7 @@
         </w:rPr>
         <w:t>iagramme de composants</w:t>
       </w:r>
-      <w:bookmarkEnd w:id="9"/>
+      <w:bookmarkEnd w:id="10"/>
     </w:p>
     <w:p>
       <w:pPr>
@@ -5589,7 +6029,7 @@
           <w:u w:val="single"/>
         </w:rPr>
       </w:pPr>
-      <w:bookmarkStart w:id="10" w:name="_Toc50817905"/>
+      <w:bookmarkStart w:id="11" w:name="_Toc50817905"/>
       <w:proofErr w:type="spellStart"/>
       <w:r>
         <w:rPr>
@@ -5604,7 +6044,7 @@
         </w:rPr>
         <w:t> :</w:t>
       </w:r>
-      <w:bookmarkEnd w:id="10"/>
+      <w:bookmarkEnd w:id="11"/>
     </w:p>
     <w:p>
       <w:pPr>
@@ -5698,7 +6138,7 @@
           <w:u w:val="single"/>
         </w:rPr>
       </w:pPr>
-      <w:bookmarkStart w:id="11" w:name="_Toc50817906"/>
+      <w:bookmarkStart w:id="12" w:name="_Toc50817906"/>
       <w:proofErr w:type="spellStart"/>
       <w:r>
         <w:rPr>
@@ -5713,7 +6153,7 @@
         </w:rPr>
         <w:t> :</w:t>
       </w:r>
-      <w:bookmarkEnd w:id="11"/>
+      <w:bookmarkEnd w:id="12"/>
       <w:r>
         <w:rPr>
           <w:u w:val="single"/>
@@ -5972,7 +6412,7 @@
           <w:u w:val="single"/>
         </w:rPr>
       </w:pPr>
-      <w:bookmarkStart w:id="12" w:name="_Toc50817907"/>
+      <w:bookmarkStart w:id="13" w:name="_Toc50817907"/>
       <w:proofErr w:type="spellStart"/>
       <w:r>
         <w:rPr>
@@ -5987,7 +6427,7 @@
         </w:rPr>
         <w:t> :</w:t>
       </w:r>
-      <w:bookmarkEnd w:id="12"/>
+      <w:bookmarkEnd w:id="13"/>
     </w:p>
     <w:p>
       <w:pPr>
@@ -6166,7 +6606,7 @@
         <w:lastRenderedPageBreak/>
         <w:pict>
           <v:shape id="_x0000_i1029" type="#_x0000_t75" style="width:682.5pt;height:486pt">
-            <v:imagedata r:id="rId17" o:title="diagramme_deploiement" croptop="-295f" cropbottom="-295f" cropleft="-228f" cropright="-228f"/>
+            <v:imagedata r:id="rId21" o:title="diagramme_deploiement" croptop="-295f" cropbottom="-295f" cropleft="-228f" cropright="-228f"/>
           </v:shape>
         </w:pict>
       </w:r>
@@ -6191,7 +6631,7 @@
           <w:szCs w:val="48"/>
         </w:rPr>
       </w:pPr>
-      <w:bookmarkStart w:id="13" w:name="_Toc50817908"/>
+      <w:bookmarkStart w:id="14" w:name="_Toc50817908"/>
       <w:r>
         <w:rPr>
           <w:sz w:val="48"/>
@@ -6207,7 +6647,7 @@
         </w:rPr>
         <w:t>iagramme de déploiement</w:t>
       </w:r>
-      <w:bookmarkEnd w:id="13"/>
+      <w:bookmarkEnd w:id="14"/>
     </w:p>
     <w:p>
       <w:pPr>
@@ -6268,7 +6708,7 @@
           <w:u w:val="single"/>
         </w:rPr>
       </w:pPr>
-      <w:bookmarkStart w:id="14" w:name="_Toc50817909"/>
+      <w:bookmarkStart w:id="15" w:name="_Toc50817909"/>
       <w:r>
         <w:rPr>
           <w:u w:val="single"/>
@@ -6287,7 +6727,7 @@
         </w:rPr>
         <w:t> :</w:t>
       </w:r>
-      <w:bookmarkEnd w:id="14"/>
+      <w:bookmarkEnd w:id="15"/>
     </w:p>
     <w:p>
       <w:pPr>
@@ -6376,14 +6816,14 @@
           <w:u w:val="single"/>
         </w:rPr>
       </w:pPr>
-      <w:bookmarkStart w:id="15" w:name="_Toc50817910"/>
+      <w:bookmarkStart w:id="16" w:name="_Toc50817910"/>
       <w:r>
         <w:rPr>
           <w:u w:val="single"/>
         </w:rPr>
         <w:t>Web Server :</w:t>
       </w:r>
-      <w:bookmarkEnd w:id="15"/>
+      <w:bookmarkEnd w:id="16"/>
     </w:p>
     <w:p>
       <w:pPr>
@@ -6430,11 +6870,31 @@
       <w:r>
         <w:t xml:space="preserve">, </w:t>
       </w:r>
-      <w:r>
-        <w:rPr>
-          <w:b/>
-        </w:rPr>
-        <w:t>Django (Framework Python)</w:t>
+      <w:proofErr w:type="spellStart"/>
+      <w:r>
+        <w:rPr>
+          <w:b/>
+        </w:rPr>
+        <w:t>AngularJS</w:t>
+      </w:r>
+      <w:proofErr w:type="spellEnd"/>
+      <w:r>
+        <w:rPr>
+          <w:b/>
+        </w:rPr>
+        <w:t xml:space="preserve"> (Framework </w:t>
+      </w:r>
+      <w:r>
+        <w:rPr>
+          <w:b/>
+        </w:rPr>
+        <w:t>JavaScript</w:t>
+      </w:r>
+      <w:r>
+        <w:rPr>
+          <w:b/>
+        </w:rPr>
+        <w:t>)</w:t>
       </w:r>
       <w:r>
         <w:t xml:space="preserve">, </w:t>
@@ -6474,7 +6934,13 @@
         <w:jc w:val="both"/>
       </w:pPr>
       <w:r>
-        <w:t>Une API est également utilisée pour récupérer les données fournies par le serveur d’application « Application Server ».</w:t>
+        <w:t>Une API est également utilisée pour récupérer les données fournies par le serveur d’application « Application Server »</w:t>
+      </w:r>
+      <w:r>
+        <w:t>. Ou, dans l’autre sens, fournir des données au serveur d’application</w:t>
+      </w:r>
+      <w:r>
+        <w:t>.</w:t>
       </w:r>
     </w:p>
     <w:p>
@@ -6489,14 +6955,14 @@
           <w:u w:val="single"/>
         </w:rPr>
       </w:pPr>
-      <w:bookmarkStart w:id="16" w:name="_Toc50817911"/>
+      <w:bookmarkStart w:id="17" w:name="_Toc50817911"/>
       <w:r>
         <w:rPr>
           <w:u w:val="single"/>
         </w:rPr>
         <w:t>Application Server :</w:t>
       </w:r>
-      <w:bookmarkEnd w:id="16"/>
+      <w:bookmarkEnd w:id="17"/>
     </w:p>
     <w:p>
       <w:pPr>
@@ -6655,7 +7121,7 @@
           <w:u w:val="single"/>
         </w:rPr>
       </w:pPr>
-      <w:bookmarkStart w:id="17" w:name="_Toc50817912"/>
+      <w:bookmarkStart w:id="18" w:name="_Toc50817912"/>
       <w:proofErr w:type="spellStart"/>
       <w:r>
         <w:rPr>
@@ -6671,7 +7137,7 @@
         </w:rPr>
         <w:t xml:space="preserve"> Server :</w:t>
       </w:r>
-      <w:bookmarkEnd w:id="17"/>
+      <w:bookmarkEnd w:id="18"/>
     </w:p>
     <w:p>
       <w:pPr>
@@ -6792,12 +7258,7 @@
         <w:t xml:space="preserve"> 4</w:t>
       </w:r>
       <w:r>
-        <w:t xml:space="preserve"> </w:t>
-      </w:r>
-      <w:bookmarkStart w:id="18" w:name="_GoBack"/>
-      <w:bookmarkEnd w:id="18"/>
-      <w:r>
-        <w:t>pour administrer la base.</w:t>
+        <w:t xml:space="preserve"> pour administrer la base.</w:t>
       </w:r>
     </w:p>
     <w:p>
@@ -6851,6 +7312,16 @@
 </file>
 
 <file path=word/footer1.xml><?xml version="1.0" encoding="utf-8"?>
+<w:ftr xmlns:wpc="http://schemas.microsoft.com/office/word/2010/wordprocessingCanvas" xmlns:cx="http://schemas.microsoft.com/office/drawing/2014/chartex" xmlns:mc="http://schemas.openxmlformats.org/markup-compatibility/2006" xmlns:o="urn:schemas-microsoft-com:office:office" xmlns:r="http://schemas.openxmlformats.org/officeDocument/2006/relationships" xmlns:m="http://schemas.openxmlformats.org/officeDocument/2006/math" xmlns:v="urn:schemas-microsoft-com:vml" xmlns:wp14="http://schemas.microsoft.com/office/word/2010/wordprocessingDrawing" xmlns:wp="http://schemas.openxmlformats.org/drawingml/2006/wordprocessingDrawing" xmlns:w10="urn:schemas-microsoft-com:office:word" xmlns:w="http://schemas.openxmlformats.org/wordprocessingml/2006/main" xmlns:w14="http://schemas.microsoft.com/office/word/2010/wordml" xmlns:w15="http://schemas.microsoft.com/office/word/2012/wordml" xmlns:w16se="http://schemas.microsoft.com/office/word/2015/wordml/symex" xmlns:wpg="http://schemas.microsoft.com/office/word/2010/wordprocessingGroup" xmlns:wpi="http://schemas.microsoft.com/office/word/2010/wordprocessingInk" xmlns:wne="http://schemas.microsoft.com/office/word/2006/wordml" xmlns:wps="http://schemas.microsoft.com/office/word/2010/wordprocessingShape" mc:Ignorable="w14 w15 w16se wp14">
+  <w:p>
+    <w:pPr>
+      <w:pStyle w:val="Pieddepage"/>
+    </w:pPr>
+  </w:p>
+</w:ftr>
+</file>
+
+<file path=word/footer2.xml><?xml version="1.0" encoding="utf-8"?>
 <w:ftr xmlns:wpc="http://schemas.microsoft.com/office/word/2010/wordprocessingCanvas" xmlns:cx="http://schemas.microsoft.com/office/drawing/2014/chartex" xmlns:mc="http://schemas.openxmlformats.org/markup-compatibility/2006" xmlns:o="urn:schemas-microsoft-com:office:office" xmlns:r="http://schemas.openxmlformats.org/officeDocument/2006/relationships" xmlns:m="http://schemas.openxmlformats.org/officeDocument/2006/math" xmlns:v="urn:schemas-microsoft-com:vml" xmlns:wp14="http://schemas.microsoft.com/office/word/2010/wordprocessingDrawing" xmlns:wp="http://schemas.openxmlformats.org/drawingml/2006/wordprocessingDrawing" xmlns:w10="urn:schemas-microsoft-com:office:word" xmlns:w="http://schemas.openxmlformats.org/wordprocessingml/2006/main" xmlns:w14="http://schemas.microsoft.com/office/word/2010/wordml" xmlns:w15="http://schemas.microsoft.com/office/word/2012/wordml" xmlns:w16se="http://schemas.microsoft.com/office/word/2015/wordml/symex" xmlns:wpg="http://schemas.microsoft.com/office/word/2010/wordprocessingGroup" xmlns:wpi="http://schemas.microsoft.com/office/word/2010/wordprocessingInk" xmlns:wne="http://schemas.microsoft.com/office/word/2006/wordml" xmlns:wps="http://schemas.microsoft.com/office/word/2010/wordprocessingShape" mc:Ignorable="w14 w15 w16se wp14">
   <w:p>
     <w:pPr>
@@ -6928,6 +7399,16 @@
 </w:ftr>
 </file>
 
+<file path=word/footer3.xml><?xml version="1.0" encoding="utf-8"?>
+<w:ftr xmlns:wpc="http://schemas.microsoft.com/office/word/2010/wordprocessingCanvas" xmlns:cx="http://schemas.microsoft.com/office/drawing/2014/chartex" xmlns:mc="http://schemas.openxmlformats.org/markup-compatibility/2006" xmlns:o="urn:schemas-microsoft-com:office:office" xmlns:r="http://schemas.openxmlformats.org/officeDocument/2006/relationships" xmlns:m="http://schemas.openxmlformats.org/officeDocument/2006/math" xmlns:v="urn:schemas-microsoft-com:vml" xmlns:wp14="http://schemas.microsoft.com/office/word/2010/wordprocessingDrawing" xmlns:wp="http://schemas.openxmlformats.org/drawingml/2006/wordprocessingDrawing" xmlns:w10="urn:schemas-microsoft-com:office:word" xmlns:w="http://schemas.openxmlformats.org/wordprocessingml/2006/main" xmlns:w14="http://schemas.microsoft.com/office/word/2010/wordml" xmlns:w15="http://schemas.microsoft.com/office/word/2012/wordml" xmlns:w16se="http://schemas.microsoft.com/office/word/2015/wordml/symex" xmlns:wpg="http://schemas.microsoft.com/office/word/2010/wordprocessingGroup" xmlns:wpi="http://schemas.microsoft.com/office/word/2010/wordprocessingInk" xmlns:wne="http://schemas.microsoft.com/office/word/2006/wordml" xmlns:wps="http://schemas.microsoft.com/office/word/2010/wordprocessingShape" mc:Ignorable="w14 w15 w16se wp14">
+  <w:p>
+    <w:pPr>
+      <w:pStyle w:val="Pieddepage"/>
+    </w:pPr>
+  </w:p>
+</w:ftr>
+</file>
+
 <file path=word/footnotes.xml><?xml version="1.0" encoding="utf-8"?>
 <w:footnotes xmlns:wpc="http://schemas.microsoft.com/office/word/2010/wordprocessingCanvas" xmlns:cx="http://schemas.microsoft.com/office/drawing/2014/chartex" xmlns:mc="http://schemas.openxmlformats.org/markup-compatibility/2006" xmlns:o="urn:schemas-microsoft-com:office:office" xmlns:r="http://schemas.openxmlformats.org/officeDocument/2006/relationships" xmlns:m="http://schemas.openxmlformats.org/officeDocument/2006/math" xmlns:v="urn:schemas-microsoft-com:vml" xmlns:wp14="http://schemas.microsoft.com/office/word/2010/wordprocessingDrawing" xmlns:wp="http://schemas.openxmlformats.org/drawingml/2006/wordprocessingDrawing" xmlns:w10="urn:schemas-microsoft-com:office:word" xmlns:w="http://schemas.openxmlformats.org/wordprocessingml/2006/main" xmlns:w14="http://schemas.microsoft.com/office/word/2010/wordml" xmlns:w15="http://schemas.microsoft.com/office/word/2012/wordml" xmlns:w16se="http://schemas.microsoft.com/office/word/2015/wordml/symex" xmlns:wpg="http://schemas.microsoft.com/office/word/2010/wordprocessingGroup" xmlns:wpi="http://schemas.microsoft.com/office/word/2010/wordprocessingInk" xmlns:wne="http://schemas.microsoft.com/office/word/2006/wordml" xmlns:wps="http://schemas.microsoft.com/office/word/2010/wordprocessingShape" mc:Ignorable="w14 w15 w16se wp14">
   <w:footnote w:type="separator" w:id="-1">
@@ -6954,6 +7435,16 @@
 </file>
 
 <file path=word/header1.xml><?xml version="1.0" encoding="utf-8"?>
+<w:hdr xmlns:wpc="http://schemas.microsoft.com/office/word/2010/wordprocessingCanvas" xmlns:cx="http://schemas.microsoft.com/office/drawing/2014/chartex" xmlns:mc="http://schemas.openxmlformats.org/markup-compatibility/2006" xmlns:o="urn:schemas-microsoft-com:office:office" xmlns:r="http://schemas.openxmlformats.org/officeDocument/2006/relationships" xmlns:m="http://schemas.openxmlformats.org/officeDocument/2006/math" xmlns:v="urn:schemas-microsoft-com:vml" xmlns:wp14="http://schemas.microsoft.com/office/word/2010/wordprocessingDrawing" xmlns:wp="http://schemas.openxmlformats.org/drawingml/2006/wordprocessingDrawing" xmlns:w10="urn:schemas-microsoft-com:office:word" xmlns:w="http://schemas.openxmlformats.org/wordprocessingml/2006/main" xmlns:w14="http://schemas.microsoft.com/office/word/2010/wordml" xmlns:w15="http://schemas.microsoft.com/office/word/2012/wordml" xmlns:w16se="http://schemas.microsoft.com/office/word/2015/wordml/symex" xmlns:wpg="http://schemas.microsoft.com/office/word/2010/wordprocessingGroup" xmlns:wpi="http://schemas.microsoft.com/office/word/2010/wordprocessingInk" xmlns:wne="http://schemas.microsoft.com/office/word/2006/wordml" xmlns:wps="http://schemas.microsoft.com/office/word/2010/wordprocessingShape" mc:Ignorable="w14 w15 w16se wp14">
+  <w:p>
+    <w:pPr>
+      <w:pStyle w:val="En-tte"/>
+    </w:pPr>
+  </w:p>
+</w:hdr>
+</file>
+
+<file path=word/header2.xml><?xml version="1.0" encoding="utf-8"?>
 <w:hdr xmlns:wpc="http://schemas.microsoft.com/office/word/2010/wordprocessingCanvas" xmlns:cx="http://schemas.microsoft.com/office/drawing/2014/chartex" xmlns:mc="http://schemas.openxmlformats.org/markup-compatibility/2006" xmlns:o="urn:schemas-microsoft-com:office:office" xmlns:r="http://schemas.openxmlformats.org/officeDocument/2006/relationships" xmlns:m="http://schemas.openxmlformats.org/officeDocument/2006/math" xmlns:v="urn:schemas-microsoft-com:vml" xmlns:wp14="http://schemas.microsoft.com/office/word/2010/wordprocessingDrawing" xmlns:wp="http://schemas.openxmlformats.org/drawingml/2006/wordprocessingDrawing" xmlns:w10="urn:schemas-microsoft-com:office:word" xmlns:w="http://schemas.openxmlformats.org/wordprocessingml/2006/main" xmlns:w14="http://schemas.microsoft.com/office/word/2010/wordml" xmlns:w15="http://schemas.microsoft.com/office/word/2012/wordml" xmlns:w16se="http://schemas.microsoft.com/office/word/2015/wordml/symex" xmlns:wpg="http://schemas.microsoft.com/office/word/2010/wordprocessingGroup" xmlns:wpi="http://schemas.microsoft.com/office/word/2010/wordprocessingInk" xmlns:wne="http://schemas.microsoft.com/office/word/2006/wordml" xmlns:wps="http://schemas.microsoft.com/office/word/2010/wordprocessingShape" mc:Ignorable="w14 w15 w16se wp14">
   <w:p>
     <w:pPr>
@@ -7138,7 +7629,7 @@
                               <w:noProof/>
                               <w:color w:val="FFFFFF" w:themeColor="background1"/>
                             </w:rPr>
-                            <w:t>11</w:t>
+                            <w:t>13</w:t>
                           </w:r>
                           <w:r>
                             <w:rPr>
@@ -7194,7 +7685,7 @@
                         <w:noProof/>
                         <w:color w:val="FFFFFF" w:themeColor="background1"/>
                       </w:rPr>
-                      <w:t>11</w:t>
+                      <w:t>13</w:t>
                     </w:r>
                     <w:r>
                       <w:rPr>
@@ -7211,6 +7702,16 @@
         </mc:Fallback>
       </mc:AlternateContent>
     </w:r>
+  </w:p>
+</w:hdr>
+</file>
+
+<file path=word/header3.xml><?xml version="1.0" encoding="utf-8"?>
+<w:hdr xmlns:wpc="http://schemas.microsoft.com/office/word/2010/wordprocessingCanvas" xmlns:cx="http://schemas.microsoft.com/office/drawing/2014/chartex" xmlns:mc="http://schemas.openxmlformats.org/markup-compatibility/2006" xmlns:o="urn:schemas-microsoft-com:office:office" xmlns:r="http://schemas.openxmlformats.org/officeDocument/2006/relationships" xmlns:m="http://schemas.openxmlformats.org/officeDocument/2006/math" xmlns:v="urn:schemas-microsoft-com:vml" xmlns:wp14="http://schemas.microsoft.com/office/word/2010/wordprocessingDrawing" xmlns:wp="http://schemas.openxmlformats.org/drawingml/2006/wordprocessingDrawing" xmlns:w10="urn:schemas-microsoft-com:office:word" xmlns:w="http://schemas.openxmlformats.org/wordprocessingml/2006/main" xmlns:w14="http://schemas.microsoft.com/office/word/2010/wordml" xmlns:w15="http://schemas.microsoft.com/office/word/2012/wordml" xmlns:w16se="http://schemas.microsoft.com/office/word/2015/wordml/symex" xmlns:wpg="http://schemas.microsoft.com/office/word/2010/wordprocessingGroup" xmlns:wpi="http://schemas.microsoft.com/office/word/2010/wordprocessingInk" xmlns:wne="http://schemas.microsoft.com/office/word/2006/wordml" xmlns:wps="http://schemas.microsoft.com/office/word/2010/wordprocessingShape" mc:Ignorable="w14 w15 w16se wp14">
+  <w:p>
+    <w:pPr>
+      <w:pStyle w:val="En-tte"/>
+    </w:pPr>
   </w:p>
 </w:hdr>
 </file>
@@ -7238,7 +7739,7 @@
         <v:path o:extrusionok="f" gradientshapeok="t" o:connecttype="rect"/>
         <o:lock v:ext="edit" aspectratio="t"/>
       </v:shapetype>
-      <v:shape id="_x0000_i1034" type="#_x0000_t75" style="width:11.25pt;height:11.25pt" o:bullet="t">
+      <v:shape id="_x0000_i1040" type="#_x0000_t75" style="width:11.25pt;height:11.25pt" o:bullet="t">
         <v:imagedata r:id="rId1" o:title="mso2E3C"/>
       </v:shape>
     </w:pict>
@@ -10138,7 +10639,9 @@
     <w:rsid w:val="00286789"/>
     <w:rsid w:val="004307A4"/>
     <w:rsid w:val="00617544"/>
+    <w:rsid w:val="00A91E9D"/>
     <w:rsid w:val="00A93384"/>
+    <w:rsid w:val="00D47757"/>
   </w:rsids>
   <m:mathPr>
     <m:mathFont m:val="Cambria Math"/>
@@ -10948,7 +11451,7 @@
 </file>
 
 <file path=customXml/itemProps2.xml><?xml version="1.0" encoding="utf-8"?>
-<ds:datastoreItem xmlns:ds="http://schemas.openxmlformats.org/officeDocument/2006/customXml" ds:itemID="{AC88549E-AE11-4E53-93E3-EBA4ADCC665F}">
+<ds:datastoreItem xmlns:ds="http://schemas.openxmlformats.org/officeDocument/2006/customXml" ds:itemID="{FB1AA01D-A302-4E07-9D6E-71C804E7F072}">
   <ds:schemaRefs>
     <ds:schemaRef ds:uri="http://schemas.openxmlformats.org/officeDocument/2006/bibliography"/>
   </ds:schemaRefs>

</xml_diff>

<commit_message>
- added project description in README.md - Modified Presentation.pptx - Modified specifications_techniques.docx
</commit_message>
<xml_diff>
--- a/specifications_techniques.docx
+++ b/specifications_techniques.docx
@@ -381,20 +381,8 @@
                                         <w:sz w:val="24"/>
                                         <w:szCs w:val="24"/>
                                       </w:rPr>
-                                      <w:t xml:space="preserve">IT Consulting &amp; </w:t>
+                                      <w:t>IT Consulting &amp; Development</w:t>
                                     </w:r>
-                                    <w:proofErr w:type="spellStart"/>
-                                    <w:r>
-                                      <w:rPr>
-                                        <w:b/>
-                                        <w:i/>
-                                        <w:color w:val="000000" w:themeColor="text1"/>
-                                        <w:sz w:val="24"/>
-                                        <w:szCs w:val="24"/>
-                                      </w:rPr>
-                                      <w:t>Development</w:t>
-                                    </w:r>
-                                    <w:proofErr w:type="spellEnd"/>
                                   </w:p>
                                 </w:sdtContent>
                               </w:sdt>
@@ -3289,7 +3277,6 @@
       <w:r>
         <w:t> ») ou les employés (classe héritée « </w:t>
       </w:r>
-      <w:proofErr w:type="spellStart"/>
       <w:r>
         <w:rPr>
           <w:b/>
@@ -3302,7 +3289,6 @@
         </w:rPr>
         <w:t>mployee</w:t>
       </w:r>
-      <w:proofErr w:type="spellEnd"/>
       <w:r>
         <w:t> »)</w:t>
       </w:r>
@@ -3312,36 +3298,30 @@
       <w:r>
         <w:t xml:space="preserve"> La classe « </w:t>
       </w:r>
-      <w:proofErr w:type="spellStart"/>
       <w:r>
         <w:rPr>
           <w:b/>
         </w:rPr>
         <w:t>Employee</w:t>
       </w:r>
-      <w:proofErr w:type="spellEnd"/>
       <w:r>
         <w:t> » possède un attribut « </w:t>
       </w:r>
-      <w:proofErr w:type="spellStart"/>
       <w:r>
         <w:rPr>
           <w:b/>
         </w:rPr>
         <w:t>role</w:t>
       </w:r>
-      <w:proofErr w:type="spellEnd"/>
       <w:r>
         <w:t> » permettant d’identifier le rôle d’un employé au sein de la société. Cet attribut est une instance de l’énumération « </w:t>
       </w:r>
-      <w:proofErr w:type="spellStart"/>
       <w:r>
         <w:rPr>
           <w:b/>
         </w:rPr>
         <w:t>Role</w:t>
       </w:r>
-      <w:proofErr w:type="spellEnd"/>
       <w:r>
         <w:t> ».</w:t>
       </w:r>
@@ -3481,7 +3461,6 @@
         <w:ind w:left="1701"/>
         <w:jc w:val="both"/>
       </w:pPr>
-      <w:proofErr w:type="spellStart"/>
       <w:r>
         <w:rPr>
           <w:b/>
@@ -3489,7 +3468,6 @@
         </w:rPr>
         <w:t>ShoppingCart</w:t>
       </w:r>
-      <w:proofErr w:type="spellEnd"/>
       <w:r>
         <w:t xml:space="preserve"> : Cette classe représente le panier du client et contient les produits ajoutés par le client (instance(s) </w:t>
       </w:r>
@@ -3508,18 +3486,15 @@
       <w:r>
         <w:t>). Dans cette classe, un attribut booléen « </w:t>
       </w:r>
-      <w:proofErr w:type="spellStart"/>
       <w:r>
         <w:rPr>
           <w:b/>
         </w:rPr>
         <w:t>delivery</w:t>
       </w:r>
-      <w:proofErr w:type="spellEnd"/>
       <w:r>
         <w:t> » aura une valeur « </w:t>
       </w:r>
-      <w:proofErr w:type="spellStart"/>
       <w:r>
         <w:t>t</w:t>
       </w:r>
@@ -3529,7 +3504,6 @@
         </w:rPr>
         <w:t>rue</w:t>
       </w:r>
-      <w:proofErr w:type="spellEnd"/>
       <w:r>
         <w:t> » ou « </w:t>
       </w:r>
@@ -3566,7 +3540,6 @@
         <w:ind w:left="1701"/>
         <w:jc w:val="both"/>
       </w:pPr>
-      <w:proofErr w:type="spellStart"/>
       <w:r>
         <w:rPr>
           <w:b/>
@@ -3574,22 +3547,18 @@
         </w:rPr>
         <w:t>Order</w:t>
       </w:r>
-      <w:proofErr w:type="spellEnd"/>
       <w:r>
         <w:t> : Cette classe est instanciée lorsque la commande est validée par le client. Elle contient un numéro unique et les différentes informations de la commande passée. En plus de l’attribut « </w:t>
       </w:r>
-      <w:proofErr w:type="spellStart"/>
       <w:r>
         <w:rPr>
           <w:b/>
         </w:rPr>
         <w:t>delivery</w:t>
       </w:r>
-      <w:proofErr w:type="spellEnd"/>
       <w:r>
         <w:t xml:space="preserve"> » qui concerne la livraison de la commande, un autre booléen apparait ici, « </w:t>
       </w:r>
-      <w:proofErr w:type="spellStart"/>
       <w:r>
         <w:rPr>
           <w:b/>
@@ -3602,7 +3571,6 @@
         </w:rPr>
         <w:t>OnLine</w:t>
       </w:r>
-      <w:proofErr w:type="spellEnd"/>
       <w:r>
         <w:t> ». Cet attribut varie selon que la commande soit déjà payée (en ligne) ou pas, notamment dans le cadre d’une livraison ou d</w:t>
       </w:r>
@@ -3681,37 +3649,26 @@
           <w:b/>
           <w:u w:val="single"/>
         </w:rPr>
-        <w:t xml:space="preserve">Bill / </w:t>
-      </w:r>
-      <w:proofErr w:type="spellStart"/>
-      <w:r>
-        <w:rPr>
-          <w:b/>
-          <w:u w:val="single"/>
+        <w:t>Bill / Payment</w:t>
+      </w:r>
+      <w:r>
+        <w:t> :</w:t>
+      </w:r>
+      <w:r>
+        <w:t xml:space="preserve"> Ces deux classes concernent la facturation de la commande au client. </w:t>
+      </w:r>
+      <w:r>
+        <w:t xml:space="preserve">La classe </w:t>
+      </w:r>
+      <w:r>
+        <w:t>« </w:t>
+      </w:r>
+      <w:r>
+        <w:rPr>
+          <w:b/>
         </w:rPr>
         <w:t>Payment</w:t>
       </w:r>
-      <w:proofErr w:type="spellEnd"/>
-      <w:r>
-        <w:t> :</w:t>
-      </w:r>
-      <w:r>
-        <w:t xml:space="preserve"> Ces deux classes concernent la facturation de la commande au client. </w:t>
-      </w:r>
-      <w:r>
-        <w:t xml:space="preserve">La classe </w:t>
-      </w:r>
-      <w:r>
-        <w:t>« </w:t>
-      </w:r>
-      <w:proofErr w:type="spellStart"/>
-      <w:r>
-        <w:rPr>
-          <w:b/>
-        </w:rPr>
-        <w:t>Payment</w:t>
-      </w:r>
-      <w:proofErr w:type="spellEnd"/>
       <w:r>
         <w:t> » est utilisé</w:t>
       </w:r>
@@ -3860,21 +3817,12 @@
         <w:ind w:left="1701"/>
         <w:jc w:val="both"/>
       </w:pPr>
-      <w:proofErr w:type="spellStart"/>
       <w:r>
         <w:rPr>
           <w:b/>
           <w:u w:val="single"/>
         </w:rPr>
-        <w:t>Ingredient</w:t>
-      </w:r>
-      <w:proofErr w:type="spellEnd"/>
-      <w:r>
-        <w:rPr>
-          <w:b/>
-          <w:u w:val="single"/>
-        </w:rPr>
-        <w:t xml:space="preserve"> / Stock</w:t>
+        <w:t>Ingredient / Stock</w:t>
       </w:r>
       <w:r>
         <w:t> :</w:t>
@@ -3906,7 +3854,6 @@
         <w:ind w:left="1701"/>
         <w:jc w:val="both"/>
       </w:pPr>
-      <w:proofErr w:type="spellStart"/>
       <w:r>
         <w:rPr>
           <w:b/>
@@ -3914,18 +3861,15 @@
         </w:rPr>
         <w:t>Reminder</w:t>
       </w:r>
-      <w:proofErr w:type="spellEnd"/>
       <w:r>
         <w:t> : La classe « </w:t>
       </w:r>
-      <w:proofErr w:type="spellStart"/>
       <w:r>
         <w:rPr>
           <w:b/>
         </w:rPr>
         <w:t>Reminder</w:t>
       </w:r>
-      <w:proofErr w:type="spellEnd"/>
       <w:r>
         <w:t> »</w:t>
       </w:r>
@@ -4186,7 +4130,6 @@
         <w:ind w:left="1701"/>
         <w:jc w:val="both"/>
       </w:pPr>
-      <w:proofErr w:type="spellStart"/>
       <w:r>
         <w:rPr>
           <w:b/>
@@ -4215,11 +4158,9 @@
         </w:rPr>
         <w:t>ser</w:t>
       </w:r>
-      <w:proofErr w:type="spellEnd"/>
       <w:r>
         <w:t> : La table « </w:t>
       </w:r>
-      <w:proofErr w:type="spellStart"/>
       <w:r>
         <w:rPr>
           <w:b/>
@@ -4244,22 +4185,18 @@
         </w:rPr>
         <w:t>ser</w:t>
       </w:r>
-      <w:proofErr w:type="spellEnd"/>
       <w:r>
         <w:t> » est utilisée pour stocker les informations d’identification des différents utilisateurs présents dans la base de données. Cette table contient notamment les clients, mais également les employés du groupe. Afin de différencier ces deux types d’utilisateur, il existe un champ « </w:t>
       </w:r>
-      <w:proofErr w:type="spellStart"/>
       <w:r>
         <w:rPr>
           <w:b/>
         </w:rPr>
         <w:t>status_id</w:t>
       </w:r>
-      <w:proofErr w:type="spellEnd"/>
       <w:r>
         <w:t> » lié à la table « </w:t>
       </w:r>
-      <w:proofErr w:type="spellStart"/>
       <w:r>
         <w:rPr>
           <w:b/>
@@ -4296,7 +4233,6 @@
         </w:rPr>
         <w:t>tatus</w:t>
       </w:r>
-      <w:proofErr w:type="spellEnd"/>
       <w:r>
         <w:t> ». Ce champ représente les différents « </w:t>
       </w:r>
@@ -4312,7 +4248,6 @@
       <w:r>
         <w:t xml:space="preserve">sateur énumérés dans la table « </w:t>
       </w:r>
-      <w:proofErr w:type="spellStart"/>
       <w:r>
         <w:rPr>
           <w:b/>
@@ -4349,7 +4284,6 @@
         </w:rPr>
         <w:t>tatus</w:t>
       </w:r>
-      <w:proofErr w:type="spellEnd"/>
       <w:r>
         <w:t> </w:t>
       </w:r>
@@ -4374,7 +4308,6 @@
         <w:ind w:left="1701"/>
         <w:jc w:val="both"/>
       </w:pPr>
-      <w:proofErr w:type="spellStart"/>
       <w:r>
         <w:rPr>
           <w:b/>
@@ -4403,7 +4336,6 @@
         </w:rPr>
         <w:t>ustomer</w:t>
       </w:r>
-      <w:proofErr w:type="spellEnd"/>
       <w:r>
         <w:rPr>
           <w:b/>
@@ -4417,7 +4349,6 @@
       <w:r>
         <w:t xml:space="preserve"> Les champs de la table « </w:t>
       </w:r>
-      <w:proofErr w:type="spellStart"/>
       <w:r>
         <w:rPr>
           <w:b/>
@@ -4442,7 +4373,6 @@
         </w:rPr>
         <w:t>ustomer</w:t>
       </w:r>
-      <w:proofErr w:type="spellEnd"/>
       <w:r>
         <w:t> » sont liés aux utilisateurs « </w:t>
       </w:r>
@@ -4455,7 +4385,6 @@
       <w:r>
         <w:t> » de la table « </w:t>
       </w:r>
-      <w:proofErr w:type="spellStart"/>
       <w:r>
         <w:rPr>
           <w:b/>
@@ -4480,18 +4409,15 @@
         </w:rPr>
         <w:t>ser</w:t>
       </w:r>
-      <w:proofErr w:type="spellEnd"/>
       <w:r>
         <w:t> ». C’est-à-dire, ceux qui ont un « </w:t>
       </w:r>
-      <w:proofErr w:type="spellStart"/>
       <w:r>
         <w:rPr>
           <w:b/>
         </w:rPr>
         <w:t>status_id</w:t>
       </w:r>
-      <w:proofErr w:type="spellEnd"/>
       <w:r>
         <w:t> » équivalent à « </w:t>
       </w:r>
@@ -4510,7 +4436,6 @@
       <w:r>
         <w:t> » (voir les explications de la table « </w:t>
       </w:r>
-      <w:proofErr w:type="spellStart"/>
       <w:r>
         <w:rPr>
           <w:b/>
@@ -4535,11 +4460,9 @@
         </w:rPr>
         <w:t>ser</w:t>
       </w:r>
-      <w:proofErr w:type="spellEnd"/>
       <w:r>
         <w:t> »). La table « </w:t>
       </w:r>
-      <w:proofErr w:type="spellStart"/>
       <w:r>
         <w:rPr>
           <w:b/>
@@ -4564,11 +4487,9 @@
         </w:rPr>
         <w:t>ustomer</w:t>
       </w:r>
-      <w:proofErr w:type="spellEnd"/>
       <w:r>
         <w:t> » est également liée à la table « </w:t>
       </w:r>
-      <w:proofErr w:type="spellStart"/>
       <w:r>
         <w:rPr>
           <w:b/>
@@ -4581,7 +4502,6 @@
         </w:rPr>
         <w:t>ontact</w:t>
       </w:r>
-      <w:proofErr w:type="spellEnd"/>
       <w:r>
         <w:t> » qui contient les coordonnées des clients.</w:t>
       </w:r>
@@ -4603,7 +4523,6 @@
         <w:ind w:left="1701"/>
         <w:jc w:val="both"/>
       </w:pPr>
-      <w:proofErr w:type="spellStart"/>
       <w:r>
         <w:rPr>
           <w:b/>
@@ -4632,7 +4551,6 @@
         </w:rPr>
         <w:t>mployee</w:t>
       </w:r>
-      <w:proofErr w:type="spellEnd"/>
       <w:r>
         <w:rPr>
           <w:b/>
@@ -4646,7 +4564,6 @@
       <w:r>
         <w:t xml:space="preserve"> De la même façon que la table « </w:t>
       </w:r>
-      <w:proofErr w:type="spellStart"/>
       <w:r>
         <w:rPr>
           <w:b/>
@@ -4671,11 +4588,9 @@
         </w:rPr>
         <w:t>ustomer</w:t>
       </w:r>
-      <w:proofErr w:type="spellEnd"/>
       <w:r>
         <w:t> », la table « </w:t>
       </w:r>
-      <w:proofErr w:type="spellStart"/>
       <w:r>
         <w:rPr>
           <w:b/>
@@ -4700,7 +4615,6 @@
         </w:rPr>
         <w:t>mployee</w:t>
       </w:r>
-      <w:proofErr w:type="spellEnd"/>
       <w:r>
         <w:t> » est liée aux utilisateurs « </w:t>
       </w:r>
@@ -4713,7 +4627,6 @@
       <w:r>
         <w:t> » de la table « </w:t>
       </w:r>
-      <w:proofErr w:type="spellStart"/>
       <w:r>
         <w:rPr>
           <w:b/>
@@ -4738,22 +4651,18 @@
         </w:rPr>
         <w:t>ser</w:t>
       </w:r>
-      <w:proofErr w:type="spellEnd"/>
       <w:r>
         <w:t> », et donc, ceux qui ont un « </w:t>
       </w:r>
-      <w:proofErr w:type="spellStart"/>
       <w:r>
         <w:rPr>
           <w:b/>
         </w:rPr>
         <w:t>status_id</w:t>
       </w:r>
-      <w:proofErr w:type="spellEnd"/>
       <w:r>
         <w:t> » équivalent à la valeur « </w:t>
       </w:r>
-      <w:proofErr w:type="spellStart"/>
       <w:r>
         <w:rPr>
           <w:b/>
@@ -4778,22 +4687,18 @@
         </w:rPr>
         <w:t>mployee</w:t>
       </w:r>
-      <w:proofErr w:type="spellEnd"/>
       <w:r>
         <w:t> ». Un champ « </w:t>
       </w:r>
-      <w:proofErr w:type="spellStart"/>
       <w:r>
         <w:rPr>
           <w:b/>
         </w:rPr>
         <w:t>role_id</w:t>
       </w:r>
-      <w:proofErr w:type="spellEnd"/>
       <w:r>
         <w:t> » est également présent dans cette table, et lié à la table « </w:t>
       </w:r>
-      <w:proofErr w:type="spellStart"/>
       <w:r>
         <w:rPr>
           <w:b/>
@@ -4818,18 +4723,15 @@
         </w:rPr>
         <w:t>ole</w:t>
       </w:r>
-      <w:proofErr w:type="spellEnd"/>
       <w:r>
         <w:t> » qui énumère les différentes fonctions au sein du groupe. Un champ « </w:t>
       </w:r>
-      <w:proofErr w:type="spellStart"/>
       <w:r>
         <w:rPr>
           <w:b/>
         </w:rPr>
         <w:t>restaurant_id</w:t>
       </w:r>
-      <w:proofErr w:type="spellEnd"/>
       <w:r>
         <w:t> » est également présent pour identifier l’établissement d’accueil de l’employé.</w:t>
       </w:r>
@@ -4872,7 +4774,6 @@
         <w:ind w:left="1701"/>
         <w:jc w:val="both"/>
       </w:pPr>
-      <w:proofErr w:type="spellStart"/>
       <w:r>
         <w:rPr>
           <w:b/>
@@ -4887,14 +4788,12 @@
         </w:rPr>
         <w:t>rder</w:t>
       </w:r>
-      <w:proofErr w:type="spellEnd"/>
       <w:r>
         <w:t xml:space="preserve"> : </w:t>
       </w:r>
       <w:r>
         <w:t>La table « </w:t>
       </w:r>
-      <w:proofErr w:type="spellStart"/>
       <w:r>
         <w:rPr>
           <w:b/>
@@ -4907,36 +4806,30 @@
         </w:rPr>
         <w:t>rder</w:t>
       </w:r>
-      <w:proofErr w:type="spellEnd"/>
       <w:r>
         <w:t xml:space="preserve"> » contient </w:t>
       </w:r>
       <w:r>
         <w:t>les informations des commandes passées par les clients. Elles sont identifiées et liées à un client par le champ « </w:t>
       </w:r>
-      <w:proofErr w:type="spellStart"/>
       <w:r>
         <w:rPr>
           <w:b/>
         </w:rPr>
         <w:t>customer_id</w:t>
       </w:r>
-      <w:proofErr w:type="spellEnd"/>
       <w:r>
         <w:t> ». Un autre champ « </w:t>
       </w:r>
-      <w:proofErr w:type="spellStart"/>
       <w:r>
         <w:rPr>
           <w:b/>
         </w:rPr>
         <w:t>state_id</w:t>
       </w:r>
-      <w:proofErr w:type="spellEnd"/>
       <w:r>
         <w:t> » représente l’état actuel de la commande. Il est lié à la table « </w:t>
       </w:r>
-      <w:proofErr w:type="spellStart"/>
       <w:r>
         <w:rPr>
           <w:b/>
@@ -4949,7 +4842,6 @@
         </w:rPr>
         <w:t>tate</w:t>
       </w:r>
-      <w:proofErr w:type="spellEnd"/>
       <w:r>
         <w:t> » qui énumère les différents états d’une commande (en cours de préparation, livrée etc..).</w:t>
       </w:r>
@@ -4971,7 +4863,6 @@
         <w:ind w:left="1701"/>
         <w:jc w:val="both"/>
       </w:pPr>
-      <w:proofErr w:type="spellStart"/>
       <w:r>
         <w:rPr>
           <w:b/>
@@ -4984,33 +4875,23 @@
           <w:b/>
           <w:u w:val="single"/>
         </w:rPr>
+        <w:t>tem </w:t>
+      </w:r>
+      <w:r>
+        <w:t>: La table « </w:t>
+      </w:r>
+      <w:r>
+        <w:rPr>
+          <w:b/>
+        </w:rPr>
+        <w:t>OC_I</w:t>
+      </w:r>
+      <w:r>
+        <w:rPr>
+          <w:b/>
+        </w:rPr>
         <w:t>tem</w:t>
       </w:r>
-      <w:proofErr w:type="spellEnd"/>
-      <w:r>
-        <w:rPr>
-          <w:b/>
-          <w:u w:val="single"/>
-        </w:rPr>
-        <w:t> </w:t>
-      </w:r>
-      <w:r>
-        <w:t>: La table « </w:t>
-      </w:r>
-      <w:proofErr w:type="spellStart"/>
-      <w:r>
-        <w:rPr>
-          <w:b/>
-        </w:rPr>
-        <w:t>OC_I</w:t>
-      </w:r>
-      <w:r>
-        <w:rPr>
-          <w:b/>
-        </w:rPr>
-        <w:t>tem</w:t>
-      </w:r>
-      <w:proofErr w:type="spellEnd"/>
       <w:r>
         <w:t xml:space="preserve"> » contient les différents éléments qui constituent une commande. Pour imager, il s’agit des différentes lignes de la commande. Elle </w:t>
       </w:r>
@@ -5018,18 +4899,15 @@
         <w:lastRenderedPageBreak/>
         <w:t>contient notamment, le « </w:t>
       </w:r>
-      <w:proofErr w:type="spellStart"/>
       <w:r>
         <w:rPr>
           <w:b/>
         </w:rPr>
         <w:t>pizza_id</w:t>
       </w:r>
-      <w:proofErr w:type="spellEnd"/>
       <w:r>
         <w:t> » lié à la table « </w:t>
       </w:r>
-      <w:proofErr w:type="spellStart"/>
       <w:r>
         <w:rPr>
           <w:b/>
@@ -5042,7 +4920,6 @@
         </w:rPr>
         <w:t>izza</w:t>
       </w:r>
-      <w:proofErr w:type="spellEnd"/>
       <w:r>
         <w:t> » et qui représente donc un produit d’une commande. On retrouve ensuite les informations d’un produit comme </w:t>
       </w:r>
@@ -5052,18 +4929,15 @@
       <w:r>
         <w:t>, la TVA à appliquer et la quantité. Un champ « </w:t>
       </w:r>
-      <w:proofErr w:type="spellStart"/>
       <w:r>
         <w:rPr>
           <w:b/>
         </w:rPr>
         <w:t>order_number</w:t>
       </w:r>
-      <w:proofErr w:type="spellEnd"/>
       <w:r>
         <w:t xml:space="preserve"> » lié à la table « </w:t>
       </w:r>
-      <w:proofErr w:type="spellStart"/>
       <w:r>
         <w:rPr>
           <w:b/>
@@ -5076,7 +4950,6 @@
         </w:rPr>
         <w:t>rder</w:t>
       </w:r>
-      <w:proofErr w:type="spellEnd"/>
       <w:r>
         <w:t> » permet d’identifier la commande à laquelle appartient l’élément.</w:t>
       </w:r>
@@ -5099,7 +4972,6 @@
           <w:u w:val="single"/>
         </w:rPr>
       </w:pPr>
-      <w:proofErr w:type="spellStart"/>
       <w:r>
         <w:rPr>
           <w:b/>
@@ -5114,7 +4986,6 @@
         </w:rPr>
         <w:t>ill</w:t>
       </w:r>
-      <w:proofErr w:type="spellEnd"/>
       <w:r>
         <w:rPr>
           <w:u w:val="single"/>
@@ -5127,32 +4998,27 @@
       <w:r>
         <w:t>Cette table contient les informations de facturation des différentes commandes. Un champ « </w:t>
       </w:r>
-      <w:proofErr w:type="spellStart"/>
       <w:r>
         <w:rPr>
           <w:b/>
         </w:rPr>
         <w:t>order_number</w:t>
       </w:r>
-      <w:proofErr w:type="spellEnd"/>
       <w:r>
         <w:t> »</w:t>
       </w:r>
       <w:r>
         <w:t xml:space="preserve"> contient le numéro de commande lié à la facture. Le champ « </w:t>
       </w:r>
-      <w:proofErr w:type="spellStart"/>
       <w:r>
         <w:rPr>
           <w:b/>
         </w:rPr>
         <w:t>payment_id</w:t>
       </w:r>
-      <w:proofErr w:type="spellEnd"/>
       <w:r>
         <w:t> » lié à la table « </w:t>
       </w:r>
-      <w:proofErr w:type="spellStart"/>
       <w:r>
         <w:rPr>
           <w:b/>
@@ -5183,7 +5049,6 @@
         </w:rPr>
         <w:t>ype</w:t>
       </w:r>
-      <w:proofErr w:type="spellEnd"/>
       <w:r>
         <w:t xml:space="preserve"> » permet d’identifier le type de paiement utilisé (CB, espèce, </w:t>
       </w:r>
@@ -5196,14 +5061,12 @@
       <w:r>
         <w:t>. Le champ « </w:t>
       </w:r>
-      <w:proofErr w:type="spellStart"/>
       <w:r>
         <w:rPr>
           <w:b/>
         </w:rPr>
         <w:t>restaurant_id</w:t>
       </w:r>
-      <w:proofErr w:type="spellEnd"/>
       <w:r>
         <w:t> » permet d’identifier l’établissement d’origine de la facture.</w:t>
       </w:r>
@@ -5249,7 +5112,6 @@
         <w:ind w:left="1701"/>
         <w:jc w:val="both"/>
       </w:pPr>
-      <w:proofErr w:type="spellStart"/>
       <w:r>
         <w:rPr>
           <w:b/>
@@ -5264,7 +5126,6 @@
         </w:rPr>
         <w:t>izza</w:t>
       </w:r>
-      <w:proofErr w:type="spellEnd"/>
       <w:r>
         <w:t> : Cette table contient les différents produits proposés par le groupe. Outre le nom et la description du produit, on retrouve également son prix hors-taxe à l’unité.</w:t>
       </w:r>
@@ -5286,7 +5147,6 @@
         <w:ind w:left="1701"/>
         <w:jc w:val="both"/>
       </w:pPr>
-      <w:proofErr w:type="spellStart"/>
       <w:r>
         <w:rPr>
           <w:b/>
@@ -5299,36 +5159,26 @@
           <w:b/>
           <w:u w:val="single"/>
         </w:rPr>
+        <w:t>ngredient </w:t>
+      </w:r>
+      <w:r>
+        <w:t>:</w:t>
+      </w:r>
+      <w:r>
+        <w:t xml:space="preserve"> La table « </w:t>
+      </w:r>
+      <w:r>
+        <w:rPr>
+          <w:b/>
+        </w:rPr>
+        <w:t>OC_I</w:t>
+      </w:r>
+      <w:r>
+        <w:rPr>
+          <w:b/>
+        </w:rPr>
         <w:t>ngredient</w:t>
       </w:r>
-      <w:proofErr w:type="spellEnd"/>
-      <w:r>
-        <w:rPr>
-          <w:b/>
-          <w:u w:val="single"/>
-        </w:rPr>
-        <w:t> </w:t>
-      </w:r>
-      <w:r>
-        <w:t>:</w:t>
-      </w:r>
-      <w:r>
-        <w:t xml:space="preserve"> La table « </w:t>
-      </w:r>
-      <w:proofErr w:type="spellStart"/>
-      <w:r>
-        <w:rPr>
-          <w:b/>
-        </w:rPr>
-        <w:t>OC_I</w:t>
-      </w:r>
-      <w:r>
-        <w:rPr>
-          <w:b/>
-        </w:rPr>
-        <w:t>ngredient</w:t>
-      </w:r>
-      <w:proofErr w:type="spellEnd"/>
       <w:r>
         <w:t xml:space="preserve"> » contient tous les ingrédients utilisés pour </w:t>
       </w:r>
@@ -5357,23 +5207,7 @@
         <w:t> » par l’intermédiaire d’une</w:t>
       </w:r>
       <w:r>
-        <w:t xml:space="preserve"> relation </w:t>
-      </w:r>
-      <w:proofErr w:type="spellStart"/>
-      <w:r>
-        <w:t>many</w:t>
-      </w:r>
-      <w:proofErr w:type="spellEnd"/>
-      <w:r>
-        <w:t>-to-</w:t>
-      </w:r>
-      <w:proofErr w:type="spellStart"/>
-      <w:r>
-        <w:t>many</w:t>
-      </w:r>
-      <w:proofErr w:type="spellEnd"/>
-      <w:r>
-        <w:t xml:space="preserve"> avec</w:t>
+        <w:t xml:space="preserve"> relation many-to-many avec</w:t>
       </w:r>
       <w:r>
         <w:t xml:space="preserve"> autre</w:t>
@@ -5384,7 +5218,6 @@
       <w:r>
         <w:t xml:space="preserve">« </w:t>
       </w:r>
-      <w:proofErr w:type="spellStart"/>
       <w:r>
         <w:rPr>
           <w:b/>
@@ -5397,7 +5230,6 @@
         </w:rPr>
         <w:t>izza_Ingredient</w:t>
       </w:r>
-      <w:proofErr w:type="spellEnd"/>
       <w:r>
         <w:t> »</w:t>
       </w:r>
@@ -5431,7 +5263,6 @@
         <w:ind w:left="1701"/>
         <w:jc w:val="both"/>
       </w:pPr>
-      <w:proofErr w:type="spellStart"/>
       <w:r>
         <w:rPr>
           <w:b/>
@@ -5444,15 +5275,7 @@
           <w:b/>
           <w:u w:val="single"/>
         </w:rPr>
-        <w:t>tock</w:t>
-      </w:r>
-      <w:proofErr w:type="spellEnd"/>
-      <w:r>
-        <w:rPr>
-          <w:b/>
-          <w:u w:val="single"/>
-        </w:rPr>
-        <w:t> </w:t>
+        <w:t>tock </w:t>
       </w:r>
       <w:r>
         <w:t>:</w:t>
@@ -5460,7 +5283,6 @@
       <w:r>
         <w:t xml:space="preserve"> Cette table liée à « </w:t>
       </w:r>
-      <w:proofErr w:type="spellStart"/>
       <w:r>
         <w:rPr>
           <w:b/>
@@ -5473,29 +5295,24 @@
         </w:rPr>
         <w:t>ngredient</w:t>
       </w:r>
-      <w:proofErr w:type="spellEnd"/>
       <w:r>
         <w:t> » permet de connaitre la disponibilité des différents ingrédients ainsi que la quantité restante. De manière à identifier les pizzas encore réalisables à n’importe quel moment du service. En plus de « </w:t>
       </w:r>
-      <w:proofErr w:type="spellStart"/>
       <w:r>
         <w:rPr>
           <w:b/>
         </w:rPr>
         <w:t>ingredient_id</w:t>
       </w:r>
-      <w:proofErr w:type="spellEnd"/>
       <w:r>
         <w:t> », la clé primaire composée contient également « </w:t>
       </w:r>
-      <w:proofErr w:type="spellStart"/>
       <w:r>
         <w:rPr>
           <w:b/>
         </w:rPr>
         <w:t>restaurant_id</w:t>
       </w:r>
-      <w:proofErr w:type="spellEnd"/>
       <w:r>
         <w:t> » qui permet d’associer un ingrédient à un point de vente en particulier. Nous pourrons donc avoir</w:t>
       </w:r>
@@ -5570,14 +5387,12 @@
                 <w:b/>
               </w:rPr>
             </w:pPr>
-            <w:proofErr w:type="spellStart"/>
             <w:r>
               <w:rPr>
                 <w:b/>
               </w:rPr>
               <w:t>Ingredient_id</w:t>
             </w:r>
-            <w:proofErr w:type="spellEnd"/>
           </w:p>
         </w:tc>
         <w:tc>
@@ -5594,14 +5409,12 @@
                 <w:b/>
               </w:rPr>
             </w:pPr>
-            <w:proofErr w:type="spellStart"/>
             <w:r>
               <w:rPr>
                 <w:b/>
               </w:rPr>
               <w:t>Restaurant_id</w:t>
             </w:r>
-            <w:proofErr w:type="spellEnd"/>
           </w:p>
         </w:tc>
         <w:tc>
@@ -5812,7 +5625,6 @@
         <w:ind w:left="1701"/>
         <w:jc w:val="both"/>
       </w:pPr>
-      <w:proofErr w:type="spellStart"/>
       <w:r>
         <w:rPr>
           <w:b/>
@@ -5825,20 +5637,11 @@
           <w:b/>
           <w:u w:val="single"/>
         </w:rPr>
-        <w:t>estaurant</w:t>
-      </w:r>
-      <w:proofErr w:type="spellEnd"/>
-      <w:r>
-        <w:rPr>
-          <w:b/>
-          <w:u w:val="single"/>
-        </w:rPr>
-        <w:t> </w:t>
+        <w:t>estaurant </w:t>
       </w:r>
       <w:r>
         <w:t>: Cette table permet d’identifier les différents points de vente. Elle est également liée à la table « </w:t>
       </w:r>
-      <w:proofErr w:type="spellStart"/>
       <w:r>
         <w:rPr>
           <w:b/>
@@ -5851,18 +5654,15 @@
         </w:rPr>
         <w:t>ontact</w:t>
       </w:r>
-      <w:proofErr w:type="spellEnd"/>
       <w:r>
         <w:t> » par l’intermédiaire du champ « </w:t>
       </w:r>
-      <w:proofErr w:type="spellStart"/>
       <w:r>
         <w:rPr>
           <w:b/>
         </w:rPr>
         <w:t>contact_id</w:t>
       </w:r>
-      <w:proofErr w:type="spellEnd"/>
       <w:r>
         <w:t> » pour retrouver les coordonnées des différents points de vente.</w:t>
       </w:r>
@@ -5890,7 +5690,6 @@
           <w:docGrid w:linePitch="360"/>
         </w:sectPr>
       </w:pPr>
-      <w:proofErr w:type="spellStart"/>
       <w:r>
         <w:rPr>
           <w:b/>
@@ -5904,36 +5703,26 @@
           <w:b/>
           <w:u w:val="single"/>
         </w:rPr>
+        <w:t>eminder </w:t>
+      </w:r>
+      <w:r>
+        <w:t>:</w:t>
+      </w:r>
+      <w:r>
+        <w:t xml:space="preserve"> « </w:t>
+      </w:r>
+      <w:r>
+        <w:rPr>
+          <w:b/>
+        </w:rPr>
+        <w:t>OC_R</w:t>
+      </w:r>
+      <w:r>
+        <w:rPr>
+          <w:b/>
+        </w:rPr>
         <w:t>eminder</w:t>
       </w:r>
-      <w:proofErr w:type="spellEnd"/>
-      <w:r>
-        <w:rPr>
-          <w:b/>
-          <w:u w:val="single"/>
-        </w:rPr>
-        <w:t> </w:t>
-      </w:r>
-      <w:r>
-        <w:t>:</w:t>
-      </w:r>
-      <w:r>
-        <w:t xml:space="preserve"> « </w:t>
-      </w:r>
-      <w:proofErr w:type="spellStart"/>
-      <w:r>
-        <w:rPr>
-          <w:b/>
-        </w:rPr>
-        <w:t>OC_R</w:t>
-      </w:r>
-      <w:r>
-        <w:rPr>
-          <w:b/>
-        </w:rPr>
-        <w:t>eminder</w:t>
-      </w:r>
-      <w:proofErr w:type="spellEnd"/>
       <w:r>
         <w:t> » est la table utilisée pour l’aide-mémoire, contenant les recettes des produits proposés. Elle est destinée à être utilisée (si nécessaire) par les pizzaïolos lors de la réalisation des pizzas.</w:t>
       </w:r>
@@ -6022,14 +5811,12 @@
       <w:r>
         <w:t>La partie gauche nommée « </w:t>
       </w:r>
-      <w:proofErr w:type="spellStart"/>
       <w:r>
         <w:rPr>
           <w:b/>
         </w:rPr>
         <w:t>UserInterface</w:t>
       </w:r>
-      <w:proofErr w:type="spellEnd"/>
       <w:r>
         <w:t> » peut-être considéré comme le point de départ lors de l’utilisation de l’application. Il s’agit là de la partie interface utilisateur.</w:t>
       </w:r>
@@ -6048,19 +5835,11 @@
         </w:rPr>
       </w:pPr>
       <w:bookmarkStart w:id="10" w:name="_Toc50817905"/>
-      <w:proofErr w:type="spellStart"/>
       <w:r>
         <w:rPr>
           <w:u w:val="single"/>
         </w:rPr>
-        <w:t>SearchEngine</w:t>
-      </w:r>
-      <w:proofErr w:type="spellEnd"/>
-      <w:r>
-        <w:rPr>
-          <w:u w:val="single"/>
-        </w:rPr>
-        <w:t> :</w:t>
+        <w:t>SearchEngine :</w:t>
       </w:r>
       <w:bookmarkEnd w:id="10"/>
     </w:p>
@@ -6083,18 +5862,15 @@
       <w:r>
         <w:t>Dans cette partie, nous voyons que lors de la recherche d’une pizza, par un client par exemple, le système fait appel au « </w:t>
       </w:r>
-      <w:proofErr w:type="spellStart"/>
       <w:r>
         <w:rPr>
           <w:b/>
         </w:rPr>
         <w:t>ProductManager</w:t>
       </w:r>
-      <w:proofErr w:type="spellEnd"/>
       <w:r>
         <w:t> » et notamment au composant «</w:t>
       </w:r>
-      <w:proofErr w:type="gramStart"/>
       <w:r>
         <w:t xml:space="preserve"> </w:t>
       </w:r>
@@ -6116,7 +5892,6 @@
         </w:rPr>
         <w:t>tock</w:t>
       </w:r>
-      <w:proofErr w:type="gramEnd"/>
       <w:r>
         <w:t> » lui-même lié au composant « </w:t>
       </w:r>
@@ -6157,19 +5932,11 @@
         </w:rPr>
       </w:pPr>
       <w:bookmarkStart w:id="11" w:name="_Toc50817906"/>
-      <w:proofErr w:type="spellStart"/>
       <w:r>
         <w:rPr>
           <w:u w:val="single"/>
         </w:rPr>
-        <w:t>Authentication</w:t>
-      </w:r>
-      <w:proofErr w:type="spellEnd"/>
-      <w:r>
-        <w:rPr>
-          <w:u w:val="single"/>
-        </w:rPr>
-        <w:t> :</w:t>
+        <w:t>Authentication :</w:t>
       </w:r>
       <w:bookmarkEnd w:id="11"/>
       <w:r>
@@ -6198,14 +5965,12 @@
       <w:r>
         <w:t>Cette partie illustre l’authentification d’un utilisateur. On peut y voir notamment le moment où l’utilisateur est défini comme étant un employé ou un client « </w:t>
       </w:r>
-      <w:proofErr w:type="spellStart"/>
       <w:r>
         <w:rPr>
           <w:b/>
         </w:rPr>
         <w:t>ManageUser</w:t>
       </w:r>
-      <w:proofErr w:type="spellEnd"/>
       <w:r>
         <w:t> ».</w:t>
       </w:r>
@@ -6227,7 +5992,6 @@
         <w:ind w:left="1701"/>
         <w:jc w:val="both"/>
       </w:pPr>
-      <w:proofErr w:type="spellStart"/>
       <w:r>
         <w:rPr>
           <w:b/>
@@ -6235,13 +5999,8 @@
         </w:rPr>
         <w:t>Employee</w:t>
       </w:r>
-      <w:proofErr w:type="spellEnd"/>
-      <w:r>
-        <w:t> :  Nous voyons ici la relation entre «</w:t>
-      </w:r>
-      <w:proofErr w:type="gramStart"/>
-      <w:r>
-        <w:t> </w:t>
+      <w:r>
+        <w:t> :  Nous voyons ici la relation entre « </w:t>
       </w:r>
       <w:r>
         <w:rPr>
@@ -6249,7 +6008,6 @@
         </w:rPr>
         <w:t>:</w:t>
       </w:r>
-      <w:proofErr w:type="spellStart"/>
       <w:r>
         <w:rPr>
           <w:b/>
@@ -6262,8 +6020,6 @@
         </w:rPr>
         <w:t>mployee</w:t>
       </w:r>
-      <w:proofErr w:type="spellEnd"/>
-      <w:proofErr w:type="gramEnd"/>
       <w:r>
         <w:t> » et « </w:t>
       </w:r>
@@ -6273,7 +6029,6 @@
         </w:rPr>
         <w:t>:</w:t>
       </w:r>
-      <w:proofErr w:type="spellStart"/>
       <w:r>
         <w:rPr>
           <w:b/>
@@ -6286,18 +6041,15 @@
         </w:rPr>
         <w:t>eminder</w:t>
       </w:r>
-      <w:proofErr w:type="spellEnd"/>
       <w:r>
         <w:t> » qui lui se trouve dans « </w:t>
       </w:r>
-      <w:proofErr w:type="spellStart"/>
       <w:r>
         <w:rPr>
           <w:b/>
         </w:rPr>
         <w:t>ProductManager</w:t>
       </w:r>
-      <w:proofErr w:type="spellEnd"/>
       <w:r>
         <w:t> »</w:t>
       </w:r>
@@ -6342,11 +6094,7 @@
         <w:t>, ici,</w:t>
       </w:r>
       <w:r>
-        <w:t xml:space="preserve"> en évidence la relation qu’il existe entre «</w:t>
-      </w:r>
-      <w:proofErr w:type="gramStart"/>
-      <w:r>
-        <w:t> </w:t>
+        <w:t xml:space="preserve"> en évidence la relation qu’il existe entre « </w:t>
       </w:r>
       <w:r>
         <w:rPr>
@@ -6366,7 +6114,6 @@
         </w:rPr>
         <w:t>ustomer</w:t>
       </w:r>
-      <w:proofErr w:type="gramEnd"/>
       <w:r>
         <w:t> » et « </w:t>
       </w:r>
@@ -6376,7 +6123,6 @@
         </w:rPr>
         <w:t>:</w:t>
       </w:r>
-      <w:proofErr w:type="spellStart"/>
       <w:r>
         <w:rPr>
           <w:b/>
@@ -6389,7 +6135,6 @@
         </w:rPr>
         <w:t>rder</w:t>
       </w:r>
-      <w:proofErr w:type="spellEnd"/>
       <w:r>
         <w:t xml:space="preserve"> » </w:t>
       </w:r>
@@ -6399,14 +6144,12 @@
       <w:r>
         <w:t xml:space="preserve"> dans « </w:t>
       </w:r>
-      <w:proofErr w:type="spellStart"/>
       <w:r>
         <w:rPr>
           <w:b/>
         </w:rPr>
         <w:t>OrderManager</w:t>
       </w:r>
-      <w:proofErr w:type="spellEnd"/>
       <w:r>
         <w:t> »</w:t>
       </w:r>
@@ -6431,19 +6174,11 @@
         </w:rPr>
       </w:pPr>
       <w:bookmarkStart w:id="12" w:name="_Toc50817907"/>
-      <w:proofErr w:type="spellStart"/>
       <w:r>
         <w:rPr>
           <w:u w:val="single"/>
         </w:rPr>
-        <w:t>ShoppingCart</w:t>
-      </w:r>
-      <w:proofErr w:type="spellEnd"/>
-      <w:r>
-        <w:rPr>
-          <w:u w:val="single"/>
-        </w:rPr>
-        <w:t> :</w:t>
+        <w:t>ShoppingCart :</w:t>
       </w:r>
       <w:bookmarkEnd w:id="12"/>
     </w:p>
@@ -6464,27 +6199,14 @@
         <w:jc w:val="both"/>
       </w:pPr>
       <w:r>
-        <w:t>Cette dernière partie met en évidence les composants qui entrent en jeu lors du processus de commande. Nous pouvons voir que pour accéder au panier «</w:t>
-      </w:r>
-      <w:proofErr w:type="gramStart"/>
-      <w:r>
-        <w:t> </w:t>
-      </w:r>
-      <w:r>
-        <w:rPr>
-          <w:b/>
-        </w:rPr>
-        <w:t>:</w:t>
-      </w:r>
-      <w:proofErr w:type="spellStart"/>
-      <w:r>
-        <w:rPr>
-          <w:b/>
-        </w:rPr>
-        <w:t>ShoppingCart</w:t>
-      </w:r>
-      <w:proofErr w:type="spellEnd"/>
-      <w:proofErr w:type="gramEnd"/>
+        <w:t>Cette dernière partie met en évidence les composants qui entrent en jeu lors du processus de commande. Nous pouvons voir que pour accéder au panier « </w:t>
+      </w:r>
+      <w:r>
+        <w:rPr>
+          <w:b/>
+        </w:rPr>
+        <w:t>:ShoppingCart</w:t>
+      </w:r>
       <w:r>
         <w:t> », il est nécessaire que l’utilisateur soit authentifié « </w:t>
       </w:r>
@@ -6492,16 +6214,8 @@
         <w:rPr>
           <w:b/>
         </w:rPr>
-        <w:t>:</w:t>
-      </w:r>
-      <w:proofErr w:type="spellStart"/>
-      <w:r>
-        <w:rPr>
-          <w:b/>
-        </w:rPr>
-        <w:t>Authentication</w:t>
-      </w:r>
-      <w:proofErr w:type="spellEnd"/>
+        <w:t>:Authentication</w:t>
+      </w:r>
       <w:r>
         <w:t xml:space="preserve"> ». </w:t>
       </w:r>
@@ -6511,44 +6225,25 @@
         <w:jc w:val="both"/>
       </w:pPr>
       <w:r>
-        <w:t>Il existe également une relation avec «</w:t>
-      </w:r>
-      <w:proofErr w:type="gramStart"/>
-      <w:r>
-        <w:t> </w:t>
-      </w:r>
-      <w:r>
-        <w:rPr>
-          <w:b/>
-        </w:rPr>
-        <w:t>:</w:t>
-      </w:r>
-      <w:proofErr w:type="spellStart"/>
-      <w:r>
-        <w:rPr>
-          <w:b/>
-        </w:rPr>
-        <w:t>Order</w:t>
-      </w:r>
-      <w:proofErr w:type="spellEnd"/>
-      <w:proofErr w:type="gramEnd"/>
+        <w:t>Il existe également une relation avec « </w:t>
+      </w:r>
+      <w:r>
+        <w:rPr>
+          <w:b/>
+        </w:rPr>
+        <w:t>:Order</w:t>
+      </w:r>
       <w:r>
         <w:t> » se trouvant dans « </w:t>
       </w:r>
-      <w:proofErr w:type="spellStart"/>
       <w:r>
         <w:rPr>
           <w:b/>
         </w:rPr>
         <w:t>OrderManager</w:t>
       </w:r>
-      <w:proofErr w:type="spellEnd"/>
-      <w:r>
-        <w:t> ». Celui-ci fournit ensuite les informations au composant «</w:t>
-      </w:r>
-      <w:proofErr w:type="gramStart"/>
-      <w:r>
-        <w:t> </w:t>
+      <w:r>
+        <w:t> ». Celui-ci fournit ensuite les informations au composant « </w:t>
       </w:r>
       <w:r>
         <w:rPr>
@@ -6556,37 +6251,21 @@
         </w:rPr>
         <w:t>:Bill</w:t>
       </w:r>
-      <w:proofErr w:type="gramEnd"/>
       <w:r>
         <w:t xml:space="preserve"> » chargé de la partie facturation et qui fournit, lui-même, les informations de paiement </w:t>
       </w:r>
       <w:r>
         <w:t>au système bancaire</w:t>
       </w:r>
-      <w:bookmarkStart w:id="13" w:name="_GoBack"/>
-      <w:bookmarkEnd w:id="13"/>
-      <w:r>
-        <w:t>. Illustré ici par le composant «</w:t>
-      </w:r>
-      <w:proofErr w:type="gramStart"/>
-      <w:r>
-        <w:t> </w:t>
-      </w:r>
-      <w:r>
-        <w:rPr>
-          <w:b/>
-        </w:rPr>
-        <w:t>:</w:t>
-      </w:r>
-      <w:proofErr w:type="spellStart"/>
-      <w:r>
-        <w:rPr>
-          <w:b/>
-        </w:rPr>
-        <w:t>Payment</w:t>
-      </w:r>
-      <w:proofErr w:type="spellEnd"/>
-      <w:proofErr w:type="gramEnd"/>
+      <w:r>
+        <w:t>. Illustré ici par le composant « </w:t>
+      </w:r>
+      <w:r>
+        <w:rPr>
+          <w:b/>
+        </w:rPr>
+        <w:t>:Payment</w:t>
+      </w:r>
       <w:r>
         <w:t> » dans structure externe « </w:t>
       </w:r>
@@ -6628,11 +6307,12 @@
       <w:pPr>
         <w:jc w:val="center"/>
       </w:pPr>
+      <w:bookmarkStart w:id="13" w:name="_GoBack"/>
       <w:r>
         <w:lastRenderedPageBreak/>
         <w:pict>
-          <v:shape id="_x0000_i1029" type="#_x0000_t75" style="width:682.5pt;height:486pt">
-            <v:imagedata r:id="rId21" o:title="diagramme_deploiement" croptop="-295f" cropbottom="-295f" cropleft="-228f" cropright="-228f"/>
+          <v:shape id="_x0000_i1031" type="#_x0000_t75" style="width:624pt;height:483pt">
+            <v:imagedata r:id="rId21" o:title="diagramme_deploiement"/>
           </v:shape>
         </w:pict>
       </w:r>
@@ -6658,6 +6338,7 @@
         </w:rPr>
       </w:pPr>
       <w:bookmarkStart w:id="14" w:name="_Toc50817908"/>
+      <w:bookmarkEnd w:id="13"/>
       <w:r>
         <w:rPr>
           <w:sz w:val="48"/>
@@ -6782,14 +6463,12 @@
       <w:r>
         <w:t xml:space="preserve"> et </w:t>
       </w:r>
-      <w:proofErr w:type="spellStart"/>
       <w:r>
         <w:rPr>
           <w:b/>
         </w:rPr>
         <w:t>Employee</w:t>
       </w:r>
-      <w:proofErr w:type="spellEnd"/>
       <w:r>
         <w:t>)</w:t>
       </w:r>
@@ -6896,14 +6575,12 @@
       <w:r>
         <w:t xml:space="preserve">, </w:t>
       </w:r>
-      <w:proofErr w:type="spellStart"/>
       <w:r>
         <w:rPr>
           <w:b/>
         </w:rPr>
         <w:t>AngularJS</w:t>
       </w:r>
-      <w:proofErr w:type="spellEnd"/>
       <w:r>
         <w:rPr>
           <w:b/>
@@ -6934,14 +6611,12 @@
       <w:r>
         <w:t xml:space="preserve"> et </w:t>
       </w:r>
-      <w:proofErr w:type="spellStart"/>
       <w:r>
         <w:rPr>
           <w:b/>
         </w:rPr>
         <w:t>Bootstrap</w:t>
       </w:r>
-      <w:proofErr w:type="spellEnd"/>
       <w:r>
         <w:t xml:space="preserve">. Il communique également par le protocole </w:t>
       </w:r>
@@ -7050,31 +6725,21 @@
       <w:r>
         <w:t>Concernant les relations, nous pouvons voir que l’utilisateur interagit avec l’élément « </w:t>
       </w:r>
-      <w:proofErr w:type="spellStart"/>
-      <w:r>
-        <w:rPr>
-          <w:b/>
-        </w:rPr>
-        <w:t>UserManager</w:t>
-      </w:r>
-      <w:proofErr w:type="spellEnd"/>
-      <w:r>
-        <w:rPr>
-          <w:b/>
-        </w:rPr>
-        <w:t> </w:t>
+      <w:r>
+        <w:rPr>
+          <w:b/>
+        </w:rPr>
+        <w:t>UserManager </w:t>
       </w:r>
       <w:r>
         <w:t>» notamment lors de l’authentification. Lui-même est lié à l’élément « </w:t>
       </w:r>
-      <w:proofErr w:type="spellStart"/>
       <w:r>
         <w:rPr>
           <w:b/>
         </w:rPr>
         <w:t>UserInterface</w:t>
       </w:r>
-      <w:proofErr w:type="spellEnd"/>
       <w:r>
         <w:t> » qui est chargé d’afficher l’interface de l’utilisateur authentifié.</w:t>
       </w:r>
@@ -7086,25 +6751,21 @@
       <w:r>
         <w:t>On peut également noter la liaison entre « </w:t>
       </w:r>
-      <w:proofErr w:type="spellStart"/>
       <w:r>
         <w:rPr>
           <w:b/>
         </w:rPr>
         <w:t>OrderManager</w:t>
       </w:r>
-      <w:proofErr w:type="spellEnd"/>
       <w:r>
         <w:t> » et « </w:t>
       </w:r>
-      <w:proofErr w:type="spellStart"/>
       <w:r>
         <w:rPr>
           <w:b/>
         </w:rPr>
         <w:t>Payment</w:t>
       </w:r>
-      <w:proofErr w:type="spellEnd"/>
       <w:r>
         <w:t xml:space="preserve"> » nécessaire lors du paiement d’une commande à la banque qui est un élément externe à l’infrastructure. </w:t>
       </w:r>
@@ -7116,19 +6777,11 @@
       <w:r>
         <w:t>Ce serveur communique également avec le serveur de base de données « </w:t>
       </w:r>
-      <w:proofErr w:type="spellStart"/>
-      <w:r>
-        <w:rPr>
-          <w:b/>
-        </w:rPr>
-        <w:t>Database</w:t>
-      </w:r>
-      <w:proofErr w:type="spellEnd"/>
-      <w:r>
-        <w:rPr>
-          <w:b/>
-        </w:rPr>
-        <w:t xml:space="preserve"> Server </w:t>
+      <w:r>
+        <w:rPr>
+          <w:b/>
+        </w:rPr>
+        <w:t>Database Server </w:t>
       </w:r>
       <w:r>
         <w:t xml:space="preserve">» en utilisant le protocole </w:t>
@@ -7148,20 +6801,12 @@
         </w:rPr>
       </w:pPr>
       <w:bookmarkStart w:id="18" w:name="_Toc50817912"/>
-      <w:proofErr w:type="spellStart"/>
       <w:r>
         <w:rPr>
           <w:u w:val="single"/>
         </w:rPr>
         <w:lastRenderedPageBreak/>
-        <w:t>Database</w:t>
-      </w:r>
-      <w:proofErr w:type="spellEnd"/>
-      <w:r>
-        <w:rPr>
-          <w:u w:val="single"/>
-        </w:rPr>
-        <w:t xml:space="preserve"> Server :</w:t>
+        <w:t>Database Server :</w:t>
       </w:r>
       <w:bookmarkEnd w:id="18"/>
     </w:p>
@@ -7198,39 +6843,21 @@
       <w:r>
         <w:t xml:space="preserve"> est installé sur ce serveur ainsi que </w:t>
       </w:r>
-      <w:proofErr w:type="spellStart"/>
-      <w:r>
-        <w:rPr>
-          <w:b/>
-        </w:rPr>
-        <w:t>PhpMyAdmin</w:t>
-      </w:r>
-      <w:proofErr w:type="spellEnd"/>
-      <w:r>
-        <w:rPr>
-          <w:b/>
-        </w:rPr>
-        <w:t xml:space="preserve"> / MySQL </w:t>
-      </w:r>
-      <w:proofErr w:type="spellStart"/>
-      <w:r>
-        <w:rPr>
-          <w:b/>
-        </w:rPr>
-        <w:t>Workbench</w:t>
-      </w:r>
-      <w:proofErr w:type="spellEnd"/>
+      <w:r>
+        <w:rPr>
+          <w:b/>
+        </w:rPr>
+        <w:t>PhpMyAdmin / MySQL Workbench</w:t>
+      </w:r>
       <w:r>
         <w:t xml:space="preserve"> pour administrer la base hébergée et nommée « </w:t>
       </w:r>
-      <w:proofErr w:type="spellStart"/>
       <w:r>
         <w:rPr>
           <w:b/>
         </w:rPr>
         <w:t>oc_pizza</w:t>
       </w:r>
-      <w:proofErr w:type="spellEnd"/>
       <w:r>
         <w:t> », qui contient elle-même toutes les tables nécessaires au fonctionnement de l’application.</w:t>
       </w:r>
@@ -7269,19 +6896,11 @@
       <w:r>
         <w:t xml:space="preserve">. Nous utiliserions alors </w:t>
       </w:r>
-      <w:proofErr w:type="spellStart"/>
-      <w:r>
-        <w:rPr>
-          <w:b/>
-        </w:rPr>
-        <w:t>PgAdmin</w:t>
-      </w:r>
-      <w:proofErr w:type="spellEnd"/>
-      <w:r>
-        <w:rPr>
-          <w:b/>
-        </w:rPr>
-        <w:t xml:space="preserve"> 4</w:t>
+      <w:r>
+        <w:rPr>
+          <w:b/>
+        </w:rPr>
+        <w:t>PgAdmin 4</w:t>
       </w:r>
       <w:r>
         <w:t xml:space="preserve"> pour administrer la base.</w:t>
@@ -7398,18 +7017,8 @@
             <w:sz w:val="18"/>
             <w:szCs w:val="18"/>
           </w:rPr>
-          <w:t xml:space="preserve">IT Consulting &amp; </w:t>
+          <w:t>IT Consulting &amp; Development</w:t>
         </w:r>
-        <w:proofErr w:type="spellStart"/>
-        <w:r>
-          <w:rPr>
-            <w:color w:val="595959" w:themeColor="text1" w:themeTint="A6"/>
-            <w:sz w:val="18"/>
-            <w:szCs w:val="18"/>
-          </w:rPr>
-          <w:t>Development</w:t>
-        </w:r>
-        <w:proofErr w:type="spellEnd"/>
       </w:sdtContent>
     </w:sdt>
   </w:p>
@@ -7655,7 +7264,7 @@
                               <w:noProof/>
                               <w:color w:val="FFFFFF" w:themeColor="background1"/>
                             </w:rPr>
-                            <w:t>12</w:t>
+                            <w:t>11</w:t>
                           </w:r>
                           <w:r>
                             <w:rPr>
@@ -7711,7 +7320,7 @@
                         <w:noProof/>
                         <w:color w:val="FFFFFF" w:themeColor="background1"/>
                       </w:rPr>
-                      <w:t>12</w:t>
+                      <w:t>11</w:t>
                     </w:r>
                     <w:r>
                       <w:rPr>
@@ -7765,7 +7374,7 @@
         <v:path o:extrusionok="f" gradientshapeok="t" o:connecttype="rect"/>
         <o:lock v:ext="edit" aspectratio="t"/>
       </v:shapetype>
-      <v:shape id="_x0000_i1029" type="#_x0000_t75" style="width:11.25pt;height:11.25pt" o:bullet="t">
+      <v:shape id="_x0000_i1027" type="#_x0000_t75" style="width:11.25pt;height:11.25pt" o:bullet="t">
         <v:imagedata r:id="rId1" o:title="mso2E3C"/>
       </v:shape>
     </w:pict>
@@ -10668,6 +10277,7 @@
     <w:rsid w:val="00617544"/>
     <w:rsid w:val="00A91E9D"/>
     <w:rsid w:val="00A93384"/>
+    <w:rsid w:val="00B922BC"/>
     <w:rsid w:val="00D47757"/>
   </w:rsids>
   <m:mathPr>
@@ -11478,7 +11088,7 @@
 </file>
 
 <file path=customXml/itemProps2.xml><?xml version="1.0" encoding="utf-8"?>
-<ds:datastoreItem xmlns:ds="http://schemas.openxmlformats.org/officeDocument/2006/customXml" ds:itemID="{369D475C-9320-4F25-BECE-9C1CCC3DCE38}">
+<ds:datastoreItem xmlns:ds="http://schemas.openxmlformats.org/officeDocument/2006/customXml" ds:itemID="{FA63FB95-8A1B-4280-BB52-EAD01EDB4FCD}">
   <ds:schemaRefs>
     <ds:schemaRef ds:uri="http://schemas.openxmlformats.org/officeDocument/2006/bibliography"/>
   </ds:schemaRefs>

</xml_diff>